<commit_message>
sudo code additions from the day
</commit_message>
<xml_diff>
--- a/CombinationTestingTool/CTT Class & Method Plan.docx
+++ b/CombinationTestingTool/CTT Class & Method Plan.docx
@@ -6,6 +6,8 @@
       <w:pPr>
         <w:pStyle w:val="Title"/>
       </w:pPr>
+      <w:bookmarkStart w:id="0" w:name="_GoBack"/>
+      <w:bookmarkEnd w:id="0"/>
       <w:proofErr w:type="spellStart"/>
       <w:r>
         <w:t>CTTJFrame</w:t>
@@ -132,14 +134,8 @@
     <w:p>
       <w:pPr>
         <w:pStyle w:val="Subtitle"/>
-        <w:rPr>
-          <w:highlight w:val="lightGray"/>
-        </w:rPr>
-      </w:pPr>
-      <w:r>
-        <w:rPr>
-          <w:highlight w:val="lightGray"/>
-        </w:rPr>
+      </w:pPr>
+      <w:r>
         <w:t>Read From Text Box</w:t>
       </w:r>
     </w:p>
@@ -250,6 +246,9 @@
       <w:r>
         <w:t>Text output</w:t>
       </w:r>
+      <w:r>
+        <w:t xml:space="preserve"> – only option to start</w:t>
+      </w:r>
     </w:p>
     <w:p>
       <w:pPr>
@@ -562,7 +561,6 @@
       <w:r>
         <w:rPr>
           <w:color w:val="000000" w:themeColor="text1"/>
-          <w:highlight w:val="cyan"/>
         </w:rPr>
         <w:lastRenderedPageBreak/>
         <w:t>FillVariableNames</w:t>
@@ -571,7 +569,6 @@
       <w:r>
         <w:rPr>
           <w:color w:val="000000" w:themeColor="text1"/>
-          <w:highlight w:val="cyan"/>
         </w:rPr>
         <w:t>(</w:t>
       </w:r>
@@ -580,14 +577,12 @@
       <w:r>
         <w:rPr>
           <w:color w:val="000000" w:themeColor="text1"/>
-          <w:highlight w:val="cyan"/>
         </w:rPr>
         <w:t>cttVariableObjects</w:t>
       </w:r>
       <w:r>
         <w:rPr>
           <w:color w:val="000000" w:themeColor="text1"/>
-          <w:highlight w:val="cyan"/>
         </w:rPr>
         <w:t>Array</w:t>
       </w:r>
@@ -595,7 +590,6 @@
       <w:r>
         <w:rPr>
           <w:color w:val="000000" w:themeColor="text1"/>
-          <w:highlight w:val="cyan"/>
         </w:rPr>
         <w:t xml:space="preserve">, </w:t>
       </w:r>
@@ -603,7 +597,6 @@
       <w:r>
         <w:rPr>
           <w:color w:val="000000" w:themeColor="text1"/>
-          <w:highlight w:val="cyan"/>
         </w:rPr>
         <w:t>testCasesFullList</w:t>
       </w:r>
@@ -611,7 +604,6 @@
       <w:r>
         <w:rPr>
           <w:color w:val="000000" w:themeColor="text1"/>
-          <w:highlight w:val="cyan"/>
         </w:rPr>
         <w:t>);</w:t>
       </w:r>
@@ -623,41 +615,31 @@
       <w:proofErr w:type="spellStart"/>
       <w:proofErr w:type="gramStart"/>
       <w:r>
-        <w:rPr>
-          <w:highlight w:val="cyan"/>
-        </w:rPr>
         <w:t>fillNthColumns</w:t>
       </w:r>
       <w:proofErr w:type="spellEnd"/>
       <w:r>
-        <w:rPr>
-          <w:highlight w:val="cyan"/>
-        </w:rPr>
         <w:t>(</w:t>
       </w:r>
       <w:proofErr w:type="gramEnd"/>
       <w:r>
-        <w:rPr>
-          <w:highlight w:val="cyan"/>
-        </w:rPr>
         <w:t xml:space="preserve">nth, </w:t>
       </w:r>
       <w:proofErr w:type="spellStart"/>
       <w:r>
-        <w:rPr>
-          <w:highlight w:val="cyan"/>
-        </w:rPr>
         <w:t>testCasesFullList</w:t>
       </w:r>
       <w:proofErr w:type="spellEnd"/>
       <w:r>
-        <w:rPr>
-          <w:highlight w:val="cyan"/>
-        </w:rPr>
-        <w:t>)</w:t>
-      </w:r>
-      <w:r>
-        <w:t>;</w:t>
+        <w:t xml:space="preserve">, </w:t>
+      </w:r>
+      <w:proofErr w:type="spellStart"/>
+      <w:r>
+        <w:t>cttVariableObjectArray</w:t>
+      </w:r>
+      <w:proofErr w:type="spellEnd"/>
+      <w:r>
+        <w:t>);</w:t>
       </w:r>
     </w:p>
     <w:p>
@@ -1963,15 +1945,13 @@
         <w:ind w:left="2880"/>
         <w:rPr>
           <w:color w:val="000000" w:themeColor="text1"/>
-          <w:highlight w:val="cyan"/>
-        </w:rPr>
-      </w:pPr>
-      <w:proofErr w:type="spellStart"/>
-      <w:proofErr w:type="gramStart"/>
-      <w:r>
-        <w:rPr>
-          <w:color w:val="000000" w:themeColor="text1"/>
-          <w:highlight w:val="cyan"/>
+        </w:rPr>
+      </w:pPr>
+      <w:proofErr w:type="spellStart"/>
+      <w:proofErr w:type="gramStart"/>
+      <w:r>
+        <w:rPr>
+          <w:color w:val="000000" w:themeColor="text1"/>
         </w:rPr>
         <w:t>AddTestValue</w:t>
       </w:r>
@@ -1979,35 +1959,85 @@
       <w:r>
         <w:rPr>
           <w:color w:val="000000" w:themeColor="text1"/>
-          <w:highlight w:val="cyan"/>
         </w:rPr>
         <w:t>(</w:t>
       </w:r>
-      <w:bookmarkStart w:id="0" w:name="_GoBack"/>
-      <w:bookmarkEnd w:id="0"/>
-      <w:r>
-        <w:rPr>
-          <w:color w:val="000000" w:themeColor="text1"/>
-          <w:highlight w:val="cyan"/>
+      <w:proofErr w:type="spellStart"/>
+      <w:proofErr w:type="gramEnd"/>
+      <w:r>
+        <w:rPr>
+          <w:color w:val="000000" w:themeColor="text1"/>
+        </w:rPr>
+        <w:t>matchesNeededList</w:t>
+      </w:r>
+      <w:proofErr w:type="spellEnd"/>
+      <w:r>
+        <w:rPr>
+          <w:color w:val="000000" w:themeColor="text1"/>
+        </w:rPr>
+        <w:t xml:space="preserve">, </w:t>
+      </w:r>
+      <w:proofErr w:type="spellStart"/>
+      <w:r>
+        <w:rPr>
+          <w:color w:val="000000" w:themeColor="text1"/>
+        </w:rPr>
+        <w:t>caseLocation</w:t>
+      </w:r>
+      <w:proofErr w:type="spellEnd"/>
+      <w:r>
+        <w:rPr>
+          <w:color w:val="000000" w:themeColor="text1"/>
+        </w:rPr>
+        <w:t xml:space="preserve">, </w:t>
+      </w:r>
+      <w:proofErr w:type="spellStart"/>
+      <w:r>
+        <w:rPr>
+          <w:color w:val="000000" w:themeColor="text1"/>
+        </w:rPr>
+        <w:t>testCasesFullList</w:t>
+      </w:r>
+      <w:proofErr w:type="spellEnd"/>
+      <w:r>
+        <w:rPr>
+          <w:color w:val="000000" w:themeColor="text1"/>
+        </w:rPr>
+        <w:t xml:space="preserve">, </w:t>
+      </w:r>
+      <w:proofErr w:type="spellStart"/>
+      <w:r>
+        <w:rPr>
+          <w:color w:val="000000" w:themeColor="text1"/>
+        </w:rPr>
+        <w:t>matchLocationsArray</w:t>
+      </w:r>
+      <w:proofErr w:type="spellEnd"/>
+      <w:r>
+        <w:rPr>
+          <w:color w:val="000000" w:themeColor="text1"/>
+        </w:rPr>
+        <w:t>, cttVariableObjectsArray[variableLocation].GetValue(valueLocation)</w:t>
+      </w:r>
+      <w:r>
+        <w:rPr>
+          <w:color w:val="000000" w:themeColor="text1"/>
         </w:rPr>
         <w:t>)</w:t>
       </w:r>
-      <w:proofErr w:type="gramEnd"/>
     </w:p>
     <w:p>
       <w:pPr>
         <w:ind w:left="2880"/>
         <w:rPr>
           <w:color w:val="000000" w:themeColor="text1"/>
-          <w:highlight w:val="cyan"/>
-        </w:rPr>
-      </w:pPr>
-      <w:proofErr w:type="spellStart"/>
-      <w:proofErr w:type="gramStart"/>
-      <w:r>
-        <w:rPr>
-          <w:color w:val="000000" w:themeColor="text1"/>
-          <w:highlight w:val="cyan"/>
+        </w:rPr>
+      </w:pPr>
+      <w:proofErr w:type="spellStart"/>
+      <w:proofErr w:type="gramStart"/>
+      <w:r>
+        <w:rPr>
+          <w:color w:val="000000" w:themeColor="text1"/>
         </w:rPr>
         <w:t>CleanMatchesNeeded</w:t>
       </w:r>
@@ -2015,15 +2045,21 @@
       <w:r>
         <w:rPr>
           <w:color w:val="000000" w:themeColor="text1"/>
-          <w:highlight w:val="cyan"/>
         </w:rPr>
         <w:t>(</w:t>
       </w:r>
-      <w:proofErr w:type="gramEnd"/>
-      <w:r>
-        <w:rPr>
-          <w:color w:val="000000" w:themeColor="text1"/>
-          <w:highlight w:val="cyan"/>
+      <w:proofErr w:type="spellStart"/>
+      <w:proofErr w:type="gramEnd"/>
+      <w:r>
+        <w:rPr>
+          <w:color w:val="000000" w:themeColor="text1"/>
+        </w:rPr>
+        <w:t>matchesNeededList</w:t>
+      </w:r>
+      <w:proofErr w:type="spellEnd"/>
+      <w:r>
+        <w:rPr>
+          <w:color w:val="000000" w:themeColor="text1"/>
         </w:rPr>
         <w:t>);</w:t>
       </w:r>
@@ -2038,7 +2074,6 @@
       <w:r>
         <w:rPr>
           <w:color w:val="000000" w:themeColor="text1"/>
-          <w:highlight w:val="cyan"/>
         </w:rPr>
         <w:t>}</w:t>
       </w:r>
@@ -2069,19 +2104,47 @@
       <w:pPr>
         <w:pStyle w:val="Subtitle"/>
       </w:pPr>
-      <w:proofErr w:type="gramStart"/>
-      <w:r>
-        <w:rPr>
-          <w:highlight w:val="lightGray"/>
-        </w:rPr>
-        <w:t>Complete(</w:t>
-      </w:r>
-      <w:proofErr w:type="gramEnd"/>
-      <w:r>
-        <w:rPr>
-          <w:highlight w:val="lightGray"/>
-        </w:rPr>
-        <w:t>String)</w:t>
+      <w:proofErr w:type="spellStart"/>
+      <w:proofErr w:type="gramStart"/>
+      <w:r>
+        <w:t>sortArray</w:t>
+      </w:r>
+      <w:proofErr w:type="spellEnd"/>
+      <w:r>
+        <w:t>(</w:t>
+      </w:r>
+      <w:proofErr w:type="gramEnd"/>
+      <w:r>
+        <w:t xml:space="preserve">Array </w:t>
+      </w:r>
+      <w:proofErr w:type="spellStart"/>
+      <w:r>
+        <w:t>needSorting</w:t>
+      </w:r>
+      <w:proofErr w:type="spellEnd"/>
+      <w:r>
+        <w:t>)</w:t>
+      </w:r>
+    </w:p>
+    <w:p>
+      <w:pPr>
+        <w:ind w:left="720"/>
+      </w:pPr>
+      <w:proofErr w:type="gramStart"/>
+      <w:r>
+        <w:t>sort</w:t>
+      </w:r>
+      <w:proofErr w:type="gramEnd"/>
+      <w:r>
+        <w:t xml:space="preserve"> by </w:t>
+      </w:r>
+      <w:proofErr w:type="spellStart"/>
+      <w:r>
+        <w:t>GetNumberofValues</w:t>
+      </w:r>
+      <w:proofErr w:type="spellEnd"/>
+      <w:r>
+        <w:t xml:space="preserve"> – largest first</w:t>
       </w:r>
     </w:p>
     <w:p>
@@ -2091,19 +2154,40 @@
       <w:proofErr w:type="spellStart"/>
       <w:proofErr w:type="gramStart"/>
       <w:r>
-        <w:t>sortArray</w:t>
+        <w:t>fillMatchesNeeded</w:t>
       </w:r>
       <w:proofErr w:type="spellEnd"/>
       <w:r>
         <w:t>(</w:t>
       </w:r>
-      <w:proofErr w:type="gramEnd"/>
-      <w:r>
-        <w:t xml:space="preserve">Array </w:t>
-      </w:r>
-      <w:proofErr w:type="spellStart"/>
-      <w:r>
-        <w:t>needSorting</w:t>
+      <w:proofErr w:type="spellStart"/>
+      <w:proofErr w:type="gramEnd"/>
+      <w:r>
+        <w:t>matchesNeededList</w:t>
+      </w:r>
+      <w:proofErr w:type="spellEnd"/>
+      <w:r>
+        <w:t xml:space="preserve">, </w:t>
+      </w:r>
+      <w:proofErr w:type="spellStart"/>
+      <w:r>
+        <w:t>cttVariableObjectsArray</w:t>
+      </w:r>
+      <w:proofErr w:type="spellEnd"/>
+      <w:r>
+        <w:t xml:space="preserve">, </w:t>
+      </w:r>
+      <w:proofErr w:type="spellStart"/>
+      <w:r>
+        <w:t>int</w:t>
+      </w:r>
+      <w:proofErr w:type="spellEnd"/>
+      <w:r>
+        <w:t xml:space="preserve"> </w:t>
+      </w:r>
+      <w:proofErr w:type="spellStart"/>
+      <w:r>
+        <w:t>VariableLocation</w:t>
       </w:r>
       <w:proofErr w:type="spellEnd"/>
       <w:r>
@@ -2113,22 +2197,404 @@
     <w:p>
       <w:pPr>
         <w:ind w:left="720"/>
-      </w:pPr>
-      <w:proofErr w:type="gramStart"/>
-      <w:r>
-        <w:t>sort</w:t>
-      </w:r>
-      <w:proofErr w:type="gramEnd"/>
-      <w:r>
-        <w:t xml:space="preserve"> by </w:t>
-      </w:r>
-      <w:proofErr w:type="spellStart"/>
-      <w:r>
-        <w:t>GetNumberofValues</w:t>
-      </w:r>
-      <w:proofErr w:type="spellEnd"/>
-      <w:r>
-        <w:t xml:space="preserve"> – largest first</w:t>
+        <w:rPr>
+          <w:color w:val="000000" w:themeColor="text1"/>
+        </w:rPr>
+      </w:pPr>
+      <w:proofErr w:type="spellStart"/>
+      <w:proofErr w:type="gramStart"/>
+      <w:r>
+        <w:rPr>
+          <w:color w:val="000000" w:themeColor="text1"/>
+        </w:rPr>
+        <w:t>matchesNeeded</w:t>
+      </w:r>
+      <w:r>
+        <w:rPr>
+          <w:color w:val="000000" w:themeColor="text1"/>
+        </w:rPr>
+        <w:t>List</w:t>
+      </w:r>
+      <w:proofErr w:type="spellEnd"/>
+      <w:proofErr w:type="gramEnd"/>
+      <w:r>
+        <w:rPr>
+          <w:color w:val="000000" w:themeColor="text1"/>
+        </w:rPr>
+        <w:t xml:space="preserve"> = new </w:t>
+      </w:r>
+      <w:proofErr w:type="spellStart"/>
+      <w:r>
+        <w:rPr>
+          <w:color w:val="000000" w:themeColor="text1"/>
+        </w:rPr>
+        <w:t>ArrayList</w:t>
+      </w:r>
+      <w:proofErr w:type="spellEnd"/>
+      <w:r>
+        <w:rPr>
+          <w:color w:val="000000" w:themeColor="text1"/>
+        </w:rPr>
+        <w:t xml:space="preserve">&lt;&gt;(); </w:t>
+      </w:r>
+    </w:p>
+    <w:p>
+      <w:pPr>
+        <w:ind w:left="720"/>
+        <w:rPr>
+          <w:color w:val="000000" w:themeColor="text1"/>
+        </w:rPr>
+      </w:pPr>
+      <w:proofErr w:type="gramStart"/>
+      <w:r>
+        <w:rPr>
+          <w:color w:val="000000" w:themeColor="text1"/>
+        </w:rPr>
+        <w:t>for(</w:t>
+      </w:r>
+      <w:proofErr w:type="spellStart"/>
+      <w:proofErr w:type="gramEnd"/>
+      <w:r>
+        <w:rPr>
+          <w:color w:val="000000" w:themeColor="text1"/>
+        </w:rPr>
+        <w:t>int</w:t>
+      </w:r>
+      <w:proofErr w:type="spellEnd"/>
+      <w:r>
+        <w:rPr>
+          <w:color w:val="000000" w:themeColor="text1"/>
+        </w:rPr>
+        <w:t xml:space="preserve"> </w:t>
+      </w:r>
+      <w:r>
+        <w:rPr>
+          <w:color w:val="000000" w:themeColor="text1"/>
+        </w:rPr>
+        <w:t>x</w:t>
+      </w:r>
+      <w:r>
+        <w:rPr>
+          <w:color w:val="000000" w:themeColor="text1"/>
+        </w:rPr>
+        <w:t xml:space="preserve"> = 0; </w:t>
+      </w:r>
+      <w:r>
+        <w:rPr>
+          <w:color w:val="000000" w:themeColor="text1"/>
+        </w:rPr>
+        <w:t>x</w:t>
+      </w:r>
+      <w:r>
+        <w:rPr>
+          <w:color w:val="000000" w:themeColor="text1"/>
+        </w:rPr>
+        <w:t xml:space="preserve"> &lt; </w:t>
+      </w:r>
+      <w:proofErr w:type="spellStart"/>
+      <w:r>
+        <w:t>VariableLocation</w:t>
+      </w:r>
+      <w:proofErr w:type="spellEnd"/>
+      <w:r>
+        <w:rPr>
+          <w:color w:val="000000" w:themeColor="text1"/>
+        </w:rPr>
+        <w:t xml:space="preserve">; </w:t>
+      </w:r>
+      <w:r>
+        <w:rPr>
+          <w:color w:val="000000" w:themeColor="text1"/>
+        </w:rPr>
+        <w:t>x</w:t>
+      </w:r>
+      <w:r>
+        <w:rPr>
+          <w:color w:val="000000" w:themeColor="text1"/>
+        </w:rPr>
+        <w:t>++)</w:t>
+      </w:r>
+    </w:p>
+    <w:p>
+      <w:pPr>
+        <w:ind w:left="720"/>
+        <w:rPr>
+          <w:color w:val="000000" w:themeColor="text1"/>
+        </w:rPr>
+      </w:pPr>
+      <w:r>
+        <w:rPr>
+          <w:color w:val="000000" w:themeColor="text1"/>
+        </w:rPr>
+        <w:t>{</w:t>
+      </w:r>
+    </w:p>
+    <w:p>
+      <w:pPr>
+        <w:ind w:left="1440"/>
+      </w:pPr>
+      <w:proofErr w:type="spellStart"/>
+      <w:proofErr w:type="gramStart"/>
+      <w:r>
+        <w:rPr>
+          <w:color w:val="000000" w:themeColor="text1"/>
+        </w:rPr>
+        <w:t>matchesNeededList.add</w:t>
+      </w:r>
+      <w:proofErr w:type="spellEnd"/>
+      <w:r>
+        <w:rPr>
+          <w:color w:val="000000" w:themeColor="text1"/>
+        </w:rPr>
+        <w:t>(</w:t>
+      </w:r>
+      <w:proofErr w:type="spellStart"/>
+      <w:proofErr w:type="gramEnd"/>
+      <w:r>
+        <w:rPr>
+          <w:color w:val="BF8F00" w:themeColor="accent4" w:themeShade="BF"/>
+        </w:rPr>
+        <w:t>VariableValuesToMatch</w:t>
+      </w:r>
+      <w:proofErr w:type="spellEnd"/>
+      <w:r>
+        <w:rPr>
+          <w:color w:val="BF8F00" w:themeColor="accent4" w:themeShade="BF"/>
+        </w:rPr>
+        <w:t>()</w:t>
+      </w:r>
+      <w:r>
+        <w:t>);</w:t>
+      </w:r>
+    </w:p>
+    <w:p>
+      <w:pPr>
+        <w:ind w:left="1440"/>
+        <w:rPr>
+          <w:color w:val="000000" w:themeColor="text1"/>
+        </w:rPr>
+      </w:pPr>
+      <w:proofErr w:type="gramStart"/>
+      <w:r>
+        <w:rPr>
+          <w:color w:val="000000" w:themeColor="text1"/>
+        </w:rPr>
+        <w:t>For(</w:t>
+      </w:r>
+      <w:proofErr w:type="spellStart"/>
+      <w:proofErr w:type="gramEnd"/>
+      <w:r>
+        <w:rPr>
+          <w:color w:val="000000" w:themeColor="text1"/>
+        </w:rPr>
+        <w:t>int</w:t>
+      </w:r>
+      <w:proofErr w:type="spellEnd"/>
+      <w:r>
+        <w:rPr>
+          <w:color w:val="000000" w:themeColor="text1"/>
+        </w:rPr>
+        <w:t xml:space="preserve"> </w:t>
+      </w:r>
+      <w:r>
+        <w:rPr>
+          <w:color w:val="000000" w:themeColor="text1"/>
+        </w:rPr>
+        <w:t>y</w:t>
+      </w:r>
+      <w:r>
+        <w:rPr>
+          <w:color w:val="000000" w:themeColor="text1"/>
+        </w:rPr>
+        <w:t xml:space="preserve"> = 0; </w:t>
+      </w:r>
+      <w:r>
+        <w:rPr>
+          <w:color w:val="000000" w:themeColor="text1"/>
+        </w:rPr>
+        <w:t>y</w:t>
+      </w:r>
+      <w:r>
+        <w:rPr>
+          <w:color w:val="000000" w:themeColor="text1"/>
+        </w:rPr>
+        <w:t xml:space="preserve"> &lt; </w:t>
+      </w:r>
+      <w:proofErr w:type="spellStart"/>
+      <w:r>
+        <w:rPr>
+          <w:color w:val="000000" w:themeColor="text1"/>
+        </w:rPr>
+        <w:t>cttVariableObjectsArray</w:t>
+      </w:r>
+      <w:proofErr w:type="spellEnd"/>
+      <w:r>
+        <w:rPr>
+          <w:color w:val="000000" w:themeColor="text1"/>
+        </w:rPr>
+        <w:t>[x</w:t>
+      </w:r>
+      <w:r>
+        <w:rPr>
+          <w:color w:val="000000" w:themeColor="text1"/>
+        </w:rPr>
+        <w:t>].</w:t>
+      </w:r>
+      <w:proofErr w:type="spellStart"/>
+      <w:r>
+        <w:rPr>
+          <w:color w:val="000000" w:themeColor="text1"/>
+        </w:rPr>
+        <w:t>GetNumberOfValues</w:t>
+      </w:r>
+      <w:proofErr w:type="spellEnd"/>
+      <w:r>
+        <w:rPr>
+          <w:color w:val="000000" w:themeColor="text1"/>
+        </w:rPr>
+        <w:t xml:space="preserve">; </w:t>
+      </w:r>
+      <w:r>
+        <w:rPr>
+          <w:color w:val="000000" w:themeColor="text1"/>
+        </w:rPr>
+        <w:t>y</w:t>
+      </w:r>
+      <w:r>
+        <w:rPr>
+          <w:color w:val="000000" w:themeColor="text1"/>
+        </w:rPr>
+        <w:t xml:space="preserve"> ++)</w:t>
+      </w:r>
+    </w:p>
+    <w:p>
+      <w:pPr>
+        <w:ind w:left="1440"/>
+        <w:rPr>
+          <w:color w:val="000000" w:themeColor="text1"/>
+        </w:rPr>
+      </w:pPr>
+      <w:r>
+        <w:rPr>
+          <w:color w:val="000000" w:themeColor="text1"/>
+        </w:rPr>
+        <w:t>{</w:t>
+      </w:r>
+    </w:p>
+    <w:p>
+      <w:pPr>
+        <w:ind w:left="2160"/>
+        <w:rPr>
+          <w:color w:val="000000" w:themeColor="text1"/>
+        </w:rPr>
+      </w:pPr>
+      <w:proofErr w:type="spellStart"/>
+      <w:proofErr w:type="gramStart"/>
+      <w:r>
+        <w:rPr>
+          <w:color w:val="000000" w:themeColor="text1"/>
+        </w:rPr>
+        <w:t>matchesNeeded</w:t>
+      </w:r>
+      <w:r>
+        <w:rPr>
+          <w:color w:val="000000" w:themeColor="text1"/>
+        </w:rPr>
+        <w:t>List</w:t>
+      </w:r>
+      <w:proofErr w:type="spellEnd"/>
+      <w:r>
+        <w:rPr>
+          <w:color w:val="000000" w:themeColor="text1"/>
+        </w:rPr>
+        <w:t>[</w:t>
+      </w:r>
+      <w:proofErr w:type="gramEnd"/>
+      <w:r>
+        <w:rPr>
+          <w:color w:val="000000" w:themeColor="text1"/>
+        </w:rPr>
+        <w:t>x].A</w:t>
+      </w:r>
+      <w:r>
+        <w:rPr>
+          <w:color w:val="000000" w:themeColor="text1"/>
+        </w:rPr>
+        <w:t>dd(</w:t>
+      </w:r>
+      <w:proofErr w:type="spellStart"/>
+      <w:r>
+        <w:rPr>
+          <w:color w:val="000000" w:themeColor="text1"/>
+        </w:rPr>
+        <w:t>cttVariableObjectsArray</w:t>
+      </w:r>
+      <w:proofErr w:type="spellEnd"/>
+      <w:r>
+        <w:rPr>
+          <w:color w:val="000000" w:themeColor="text1"/>
+        </w:rPr>
+        <w:t>[x</w:t>
+      </w:r>
+      <w:r>
+        <w:rPr>
+          <w:color w:val="000000" w:themeColor="text1"/>
+        </w:rPr>
+        <w:t>].</w:t>
+      </w:r>
+      <w:proofErr w:type="spellStart"/>
+      <w:r>
+        <w:rPr>
+          <w:color w:val="000000" w:themeColor="text1"/>
+        </w:rPr>
+        <w:t>GetValue</w:t>
+      </w:r>
+      <w:proofErr w:type="spellEnd"/>
+      <w:r>
+        <w:rPr>
+          <w:color w:val="000000" w:themeColor="text1"/>
+        </w:rPr>
+        <w:t>(</w:t>
+      </w:r>
+      <w:r>
+        <w:rPr>
+          <w:color w:val="000000" w:themeColor="text1"/>
+        </w:rPr>
+        <w:t>y</w:t>
+      </w:r>
+      <w:r>
+        <w:rPr>
+          <w:color w:val="000000" w:themeColor="text1"/>
+        </w:rPr>
+        <w:t>);</w:t>
+      </w:r>
+    </w:p>
+    <w:p>
+      <w:pPr>
+        <w:ind w:left="1440"/>
+        <w:rPr>
+          <w:color w:val="000000" w:themeColor="text1"/>
+        </w:rPr>
+      </w:pPr>
+      <w:r>
+        <w:rPr>
+          <w:color w:val="000000" w:themeColor="text1"/>
+        </w:rPr>
+        <w:t>}</w:t>
+      </w:r>
+    </w:p>
+    <w:p>
+      <w:pPr>
+        <w:ind w:left="720"/>
+        <w:rPr>
+          <w:color w:val="000000" w:themeColor="text1"/>
+        </w:rPr>
+      </w:pPr>
+      <w:r>
+        <w:rPr>
+          <w:color w:val="000000" w:themeColor="text1"/>
+        </w:rPr>
+        <w:t>}</w:t>
       </w:r>
     </w:p>
     <w:p>
@@ -2138,482 +2604,216 @@
       <w:proofErr w:type="spellStart"/>
       <w:proofErr w:type="gramStart"/>
       <w:r>
-        <w:t>fillMatchesNeeded</w:t>
-      </w:r>
-      <w:proofErr w:type="spellEnd"/>
-      <w:r>
-        <w:t>(</w:t>
-      </w:r>
-      <w:proofErr w:type="spellStart"/>
-      <w:proofErr w:type="gramEnd"/>
-      <w:r>
-        <w:t>matchesNeededList</w:t>
-      </w:r>
-      <w:proofErr w:type="spellEnd"/>
-      <w:r>
-        <w:t xml:space="preserve">, </w:t>
-      </w:r>
-      <w:proofErr w:type="spellStart"/>
-      <w:r>
-        <w:t>cttVariableObjectsArray</w:t>
-      </w:r>
-      <w:proofErr w:type="spellEnd"/>
-      <w:r>
-        <w:t xml:space="preserve">, </w:t>
-      </w:r>
-      <w:proofErr w:type="spellStart"/>
-      <w:r>
-        <w:t>int</w:t>
-      </w:r>
-      <w:proofErr w:type="spellEnd"/>
-      <w:r>
-        <w:t xml:space="preserve"> </w:t>
-      </w:r>
-      <w:proofErr w:type="spellStart"/>
-      <w:r>
-        <w:t>VariableLocation</w:t>
-      </w:r>
-      <w:proofErr w:type="spellEnd"/>
-      <w:r>
-        <w:t>)</w:t>
-      </w:r>
-    </w:p>
-    <w:p>
-      <w:pPr>
-        <w:ind w:left="720"/>
-        <w:rPr>
-          <w:color w:val="000000" w:themeColor="text1"/>
-        </w:rPr>
-      </w:pPr>
-      <w:proofErr w:type="spellStart"/>
-      <w:proofErr w:type="gramStart"/>
-      <w:r>
-        <w:rPr>
-          <w:color w:val="000000" w:themeColor="text1"/>
-        </w:rPr>
-        <w:t>matchesNeeded</w:t>
-      </w:r>
-      <w:r>
-        <w:rPr>
-          <w:color w:val="000000" w:themeColor="text1"/>
-        </w:rPr>
-        <w:t>List</w:t>
-      </w:r>
-      <w:proofErr w:type="spellEnd"/>
-      <w:proofErr w:type="gramEnd"/>
-      <w:r>
-        <w:rPr>
-          <w:color w:val="000000" w:themeColor="text1"/>
-        </w:rPr>
-        <w:t xml:space="preserve"> = new </w:t>
-      </w:r>
-      <w:proofErr w:type="spellStart"/>
-      <w:r>
-        <w:rPr>
-          <w:color w:val="000000" w:themeColor="text1"/>
-        </w:rPr>
-        <w:t>ArrayList</w:t>
-      </w:r>
-      <w:proofErr w:type="spellEnd"/>
-      <w:r>
-        <w:rPr>
-          <w:color w:val="000000" w:themeColor="text1"/>
-        </w:rPr>
-        <w:t xml:space="preserve">&lt;&gt;(); </w:t>
-      </w:r>
-    </w:p>
-    <w:p>
-      <w:pPr>
-        <w:ind w:left="720"/>
-        <w:rPr>
-          <w:color w:val="000000" w:themeColor="text1"/>
-        </w:rPr>
-      </w:pPr>
-      <w:proofErr w:type="gramStart"/>
-      <w:r>
-        <w:rPr>
-          <w:color w:val="000000" w:themeColor="text1"/>
-        </w:rPr>
-        <w:t>for(</w:t>
-      </w:r>
-      <w:proofErr w:type="spellStart"/>
-      <w:proofErr w:type="gramEnd"/>
-      <w:r>
-        <w:rPr>
-          <w:color w:val="000000" w:themeColor="text1"/>
-        </w:rPr>
-        <w:t>int</w:t>
-      </w:r>
-      <w:proofErr w:type="spellEnd"/>
-      <w:r>
-        <w:rPr>
-          <w:color w:val="000000" w:themeColor="text1"/>
-        </w:rPr>
-        <w:t xml:space="preserve"> </w:t>
-      </w:r>
-      <w:r>
-        <w:rPr>
-          <w:color w:val="000000" w:themeColor="text1"/>
-        </w:rPr>
-        <w:t>x</w:t>
-      </w:r>
-      <w:r>
-        <w:rPr>
-          <w:color w:val="000000" w:themeColor="text1"/>
-        </w:rPr>
-        <w:t xml:space="preserve"> = 0; </w:t>
-      </w:r>
-      <w:r>
-        <w:rPr>
-          <w:color w:val="000000" w:themeColor="text1"/>
-        </w:rPr>
-        <w:t>x</w:t>
-      </w:r>
-      <w:r>
-        <w:rPr>
-          <w:color w:val="000000" w:themeColor="text1"/>
-        </w:rPr>
-        <w:t xml:space="preserve"> &lt; </w:t>
-      </w:r>
-      <w:proofErr w:type="spellStart"/>
-      <w:r>
-        <w:t>VariableLocation</w:t>
-      </w:r>
-      <w:proofErr w:type="spellEnd"/>
-      <w:r>
-        <w:rPr>
-          <w:color w:val="000000" w:themeColor="text1"/>
-        </w:rPr>
-        <w:t xml:space="preserve">; </w:t>
-      </w:r>
-      <w:r>
-        <w:rPr>
-          <w:color w:val="000000" w:themeColor="text1"/>
-        </w:rPr>
-        <w:t>x</w:t>
-      </w:r>
-      <w:r>
-        <w:rPr>
-          <w:color w:val="000000" w:themeColor="text1"/>
-        </w:rPr>
-        <w:t>++)</w:t>
-      </w:r>
-    </w:p>
-    <w:p>
-      <w:pPr>
-        <w:ind w:left="720"/>
-        <w:rPr>
-          <w:color w:val="000000" w:themeColor="text1"/>
-        </w:rPr>
-      </w:pPr>
-      <w:r>
-        <w:rPr>
-          <w:color w:val="000000" w:themeColor="text1"/>
-        </w:rPr>
-        <w:t>{</w:t>
-      </w:r>
-    </w:p>
-    <w:p>
-      <w:pPr>
-        <w:ind w:left="1440"/>
-      </w:pPr>
-      <w:proofErr w:type="spellStart"/>
-      <w:proofErr w:type="gramStart"/>
-      <w:r>
-        <w:rPr>
-          <w:color w:val="000000" w:themeColor="text1"/>
-        </w:rPr>
-        <w:t>matchesNeededList.add</w:t>
-      </w:r>
-      <w:proofErr w:type="spellEnd"/>
-      <w:r>
-        <w:rPr>
-          <w:color w:val="000000" w:themeColor="text1"/>
-        </w:rPr>
-        <w:t>(</w:t>
-      </w:r>
-      <w:proofErr w:type="spellStart"/>
-      <w:proofErr w:type="gramEnd"/>
-      <w:r>
-        <w:rPr>
-          <w:color w:val="BF8F00" w:themeColor="accent4" w:themeShade="BF"/>
-        </w:rPr>
-        <w:t>VariableValuesToMatch</w:t>
-      </w:r>
-      <w:proofErr w:type="spellEnd"/>
-      <w:r>
-        <w:rPr>
-          <w:color w:val="BF8F00" w:themeColor="accent4" w:themeShade="BF"/>
-        </w:rPr>
-        <w:t>()</w:t>
-      </w:r>
-      <w:r>
-        <w:t>);</w:t>
-      </w:r>
-    </w:p>
-    <w:p>
-      <w:pPr>
-        <w:ind w:left="1440"/>
-        <w:rPr>
-          <w:color w:val="000000" w:themeColor="text1"/>
-        </w:rPr>
-      </w:pPr>
-      <w:proofErr w:type="gramStart"/>
-      <w:r>
-        <w:rPr>
-          <w:color w:val="000000" w:themeColor="text1"/>
-        </w:rPr>
-        <w:t>For(</w:t>
-      </w:r>
-      <w:proofErr w:type="spellStart"/>
-      <w:proofErr w:type="gramEnd"/>
-      <w:r>
-        <w:rPr>
-          <w:color w:val="000000" w:themeColor="text1"/>
-        </w:rPr>
-        <w:t>int</w:t>
-      </w:r>
-      <w:proofErr w:type="spellEnd"/>
-      <w:r>
-        <w:rPr>
-          <w:color w:val="000000" w:themeColor="text1"/>
-        </w:rPr>
-        <w:t xml:space="preserve"> </w:t>
-      </w:r>
-      <w:r>
-        <w:rPr>
-          <w:color w:val="000000" w:themeColor="text1"/>
-        </w:rPr>
-        <w:t>y</w:t>
-      </w:r>
-      <w:r>
-        <w:rPr>
-          <w:color w:val="000000" w:themeColor="text1"/>
-        </w:rPr>
-        <w:t xml:space="preserve"> = 0; </w:t>
-      </w:r>
-      <w:r>
-        <w:rPr>
-          <w:color w:val="000000" w:themeColor="text1"/>
-        </w:rPr>
-        <w:t>y</w:t>
-      </w:r>
-      <w:r>
-        <w:rPr>
-          <w:color w:val="000000" w:themeColor="text1"/>
-        </w:rPr>
-        <w:t xml:space="preserve"> &lt; </w:t>
-      </w:r>
-      <w:proofErr w:type="spellStart"/>
-      <w:r>
-        <w:rPr>
-          <w:color w:val="000000" w:themeColor="text1"/>
-        </w:rPr>
-        <w:t>cttVariableObjectsArray</w:t>
-      </w:r>
-      <w:proofErr w:type="spellEnd"/>
-      <w:r>
-        <w:rPr>
-          <w:color w:val="000000" w:themeColor="text1"/>
-        </w:rPr>
-        <w:t>[x</w:t>
-      </w:r>
-      <w:r>
-        <w:rPr>
-          <w:color w:val="000000" w:themeColor="text1"/>
-        </w:rPr>
-        <w:t>].</w:t>
-      </w:r>
-      <w:proofErr w:type="spellStart"/>
-      <w:r>
-        <w:rPr>
-          <w:color w:val="000000" w:themeColor="text1"/>
-        </w:rPr>
-        <w:t>GetNumberOfValues</w:t>
-      </w:r>
-      <w:proofErr w:type="spellEnd"/>
-      <w:r>
-        <w:rPr>
-          <w:color w:val="000000" w:themeColor="text1"/>
-        </w:rPr>
-        <w:t xml:space="preserve">; </w:t>
-      </w:r>
-      <w:r>
-        <w:rPr>
-          <w:color w:val="000000" w:themeColor="text1"/>
-        </w:rPr>
-        <w:t>y</w:t>
-      </w:r>
-      <w:r>
-        <w:rPr>
-          <w:color w:val="000000" w:themeColor="text1"/>
-        </w:rPr>
-        <w:t xml:space="preserve"> ++)</w:t>
-      </w:r>
-    </w:p>
-    <w:p>
-      <w:pPr>
-        <w:ind w:left="1440"/>
-        <w:rPr>
-          <w:color w:val="000000" w:themeColor="text1"/>
-        </w:rPr>
-      </w:pPr>
-      <w:r>
-        <w:rPr>
-          <w:color w:val="000000" w:themeColor="text1"/>
-        </w:rPr>
-        <w:t>{</w:t>
-      </w:r>
-    </w:p>
-    <w:p>
-      <w:pPr>
-        <w:ind w:left="2160"/>
-        <w:rPr>
-          <w:color w:val="000000" w:themeColor="text1"/>
-        </w:rPr>
-      </w:pPr>
-      <w:proofErr w:type="spellStart"/>
-      <w:proofErr w:type="gramStart"/>
-      <w:r>
-        <w:rPr>
-          <w:color w:val="000000" w:themeColor="text1"/>
-        </w:rPr>
-        <w:t>matchesNeeded</w:t>
-      </w:r>
-      <w:r>
-        <w:rPr>
-          <w:color w:val="000000" w:themeColor="text1"/>
-        </w:rPr>
-        <w:t>List</w:t>
-      </w:r>
-      <w:proofErr w:type="spellEnd"/>
-      <w:r>
-        <w:rPr>
-          <w:color w:val="000000" w:themeColor="text1"/>
-        </w:rPr>
-        <w:t>[</w:t>
-      </w:r>
-      <w:proofErr w:type="gramEnd"/>
-      <w:r>
-        <w:rPr>
-          <w:color w:val="000000" w:themeColor="text1"/>
-        </w:rPr>
-        <w:t>x].A</w:t>
-      </w:r>
-      <w:r>
-        <w:rPr>
-          <w:color w:val="000000" w:themeColor="text1"/>
-        </w:rPr>
-        <w:t>dd(</w:t>
-      </w:r>
-      <w:proofErr w:type="spellStart"/>
-      <w:r>
-        <w:rPr>
-          <w:color w:val="000000" w:themeColor="text1"/>
-        </w:rPr>
-        <w:t>cttVariableObjectsArray</w:t>
-      </w:r>
-      <w:proofErr w:type="spellEnd"/>
-      <w:r>
-        <w:rPr>
-          <w:color w:val="000000" w:themeColor="text1"/>
-        </w:rPr>
-        <w:t>[x</w:t>
-      </w:r>
-      <w:r>
-        <w:rPr>
-          <w:color w:val="000000" w:themeColor="text1"/>
-        </w:rPr>
-        <w:t>].</w:t>
-      </w:r>
-      <w:proofErr w:type="spellStart"/>
-      <w:r>
-        <w:rPr>
-          <w:color w:val="000000" w:themeColor="text1"/>
-        </w:rPr>
-        <w:t>GetValue</w:t>
-      </w:r>
-      <w:proofErr w:type="spellEnd"/>
-      <w:r>
-        <w:rPr>
-          <w:color w:val="000000" w:themeColor="text1"/>
-        </w:rPr>
-        <w:t>(</w:t>
-      </w:r>
-      <w:r>
-        <w:rPr>
-          <w:color w:val="000000" w:themeColor="text1"/>
-        </w:rPr>
-        <w:t>y</w:t>
-      </w:r>
-      <w:r>
-        <w:rPr>
-          <w:color w:val="000000" w:themeColor="text1"/>
-        </w:rPr>
-        <w:t>);</w:t>
-      </w:r>
-    </w:p>
-    <w:p>
-      <w:pPr>
-        <w:ind w:left="1440"/>
-        <w:rPr>
-          <w:color w:val="000000" w:themeColor="text1"/>
-        </w:rPr>
-      </w:pPr>
-      <w:r>
-        <w:rPr>
-          <w:color w:val="000000" w:themeColor="text1"/>
-        </w:rPr>
-        <w:t>}</w:t>
-      </w:r>
-    </w:p>
-    <w:p>
-      <w:pPr>
-        <w:ind w:left="720"/>
-        <w:rPr>
-          <w:color w:val="000000" w:themeColor="text1"/>
-        </w:rPr>
-      </w:pPr>
-      <w:r>
-        <w:rPr>
-          <w:color w:val="000000" w:themeColor="text1"/>
-        </w:rPr>
-        <w:t>}</w:t>
-      </w:r>
-    </w:p>
-    <w:p>
-      <w:pPr>
-        <w:pStyle w:val="Subtitle"/>
-      </w:pPr>
-      <w:proofErr w:type="spellStart"/>
-      <w:proofErr w:type="gramStart"/>
-      <w:r>
-        <w:rPr>
-          <w:highlight w:val="cyan"/>
-        </w:rPr>
         <w:lastRenderedPageBreak/>
         <w:t>fillVariableNames</w:t>
       </w:r>
       <w:proofErr w:type="spellEnd"/>
       <w:r>
+        <w:t>(</w:t>
+      </w:r>
+      <w:proofErr w:type="spellStart"/>
+      <w:proofErr w:type="gramEnd"/>
+      <w:r>
+        <w:t>cttVariableObjects</w:t>
+      </w:r>
+      <w:r>
+        <w:t>Array</w:t>
+      </w:r>
+      <w:proofErr w:type="spellEnd"/>
+      <w:r>
+        <w:t xml:space="preserve">, </w:t>
+      </w:r>
+      <w:proofErr w:type="spellStart"/>
+      <w:r>
+        <w:t>testCasesFullList</w:t>
+      </w:r>
+      <w:proofErr w:type="spellEnd"/>
+      <w:r>
+        <w:t>)</w:t>
+      </w:r>
+    </w:p>
+    <w:p>
+      <w:pPr>
+        <w:ind w:left="720"/>
+        <w:rPr>
+          <w:color w:val="000000" w:themeColor="text1"/>
+        </w:rPr>
+      </w:pPr>
+      <w:proofErr w:type="gramStart"/>
+      <w:r>
+        <w:rPr>
+          <w:color w:val="000000" w:themeColor="text1"/>
+        </w:rPr>
+        <w:t>For(</w:t>
+      </w:r>
+      <w:proofErr w:type="spellStart"/>
+      <w:proofErr w:type="gramEnd"/>
+      <w:r>
+        <w:rPr>
+          <w:color w:val="000000" w:themeColor="text1"/>
+        </w:rPr>
+        <w:t>int</w:t>
+      </w:r>
+      <w:proofErr w:type="spellEnd"/>
+      <w:r>
+        <w:rPr>
+          <w:color w:val="000000" w:themeColor="text1"/>
+        </w:rPr>
+        <w:t xml:space="preserve"> x = 0; x &lt; </w:t>
+      </w:r>
+      <w:proofErr w:type="spellStart"/>
+      <w:r>
+        <w:rPr>
+          <w:color w:val="000000" w:themeColor="text1"/>
+        </w:rPr>
+        <w:t>cttVariableObjects.length</w:t>
+      </w:r>
+      <w:proofErr w:type="spellEnd"/>
+      <w:r>
+        <w:rPr>
+          <w:color w:val="000000" w:themeColor="text1"/>
+        </w:rPr>
+        <w:t>; x++)</w:t>
+      </w:r>
+    </w:p>
+    <w:p>
+      <w:pPr>
+        <w:ind w:left="720"/>
+        <w:rPr>
+          <w:color w:val="000000" w:themeColor="text1"/>
+        </w:rPr>
+      </w:pPr>
+      <w:r>
+        <w:rPr>
+          <w:color w:val="000000" w:themeColor="text1"/>
+        </w:rPr>
+        <w:t>{</w:t>
+      </w:r>
+    </w:p>
+    <w:p>
+      <w:pPr>
+        <w:ind w:left="1440"/>
+        <w:rPr>
+          <w:color w:val="000000" w:themeColor="text1"/>
+        </w:rPr>
+      </w:pPr>
+      <w:proofErr w:type="spellStart"/>
+      <w:proofErr w:type="gramStart"/>
+      <w:r>
+        <w:rPr>
+          <w:color w:val="000000" w:themeColor="text1"/>
+        </w:rPr>
+        <w:t>testCasesFullList.get</w:t>
+      </w:r>
+      <w:proofErr w:type="spellEnd"/>
+      <w:r>
+        <w:rPr>
+          <w:color w:val="000000" w:themeColor="text1"/>
+        </w:rPr>
+        <w:t>(</w:t>
+      </w:r>
+      <w:proofErr w:type="gramEnd"/>
+      <w:r>
+        <w:rPr>
+          <w:color w:val="000000" w:themeColor="text1"/>
+        </w:rPr>
+        <w:t>0).</w:t>
+      </w:r>
+      <w:proofErr w:type="spellStart"/>
+      <w:r>
+        <w:rPr>
+          <w:color w:val="000000" w:themeColor="text1"/>
+        </w:rPr>
+        <w:t>SetValue</w:t>
+      </w:r>
+      <w:proofErr w:type="spellEnd"/>
+      <w:r>
+        <w:rPr>
+          <w:color w:val="000000" w:themeColor="text1"/>
+        </w:rPr>
+        <w:t xml:space="preserve">(x , </w:t>
+      </w:r>
+      <w:proofErr w:type="spellStart"/>
+      <w:r>
+        <w:rPr>
+          <w:color w:val="000000" w:themeColor="text1"/>
+        </w:rPr>
+        <w:t>cttVariableObjects.get</w:t>
+      </w:r>
+      <w:proofErr w:type="spellEnd"/>
+      <w:r>
+        <w:rPr>
+          <w:color w:val="000000" w:themeColor="text1"/>
+        </w:rPr>
+        <w:t>(x).</w:t>
+      </w:r>
+      <w:proofErr w:type="spellStart"/>
+      <w:r>
+        <w:rPr>
+          <w:color w:val="000000" w:themeColor="text1"/>
+        </w:rPr>
+        <w:t>GetName</w:t>
+      </w:r>
+      <w:proofErr w:type="spellEnd"/>
+      <w:r>
+        <w:rPr>
+          <w:color w:val="000000" w:themeColor="text1"/>
+        </w:rPr>
+        <w:t>())</w:t>
+      </w:r>
+    </w:p>
+    <w:p>
+      <w:pPr>
+        <w:ind w:left="720"/>
+        <w:rPr>
+          <w:color w:val="000000" w:themeColor="text1"/>
+        </w:rPr>
+      </w:pPr>
+      <w:r>
+        <w:rPr>
+          <w:color w:val="000000" w:themeColor="text1"/>
+        </w:rPr>
+        <w:t>}</w:t>
+      </w:r>
+    </w:p>
+    <w:p>
+      <w:pPr>
+        <w:pStyle w:val="Subtitle"/>
+      </w:pPr>
+      <w:proofErr w:type="spellStart"/>
+      <w:proofErr w:type="gramStart"/>
+      <w:r>
         <w:rPr>
           <w:highlight w:val="cyan"/>
         </w:rPr>
+        <w:t>fillNthColumns</w:t>
+      </w:r>
+      <w:proofErr w:type="spellEnd"/>
+      <w:r>
+        <w:rPr>
+          <w:highlight w:val="cyan"/>
+        </w:rPr>
         <w:t>(</w:t>
       </w:r>
-      <w:proofErr w:type="spellStart"/>
       <w:proofErr w:type="gramEnd"/>
       <w:r>
         <w:rPr>
           <w:highlight w:val="cyan"/>
         </w:rPr>
-        <w:t>cttVariableObjects</w:t>
-      </w:r>
-      <w:proofErr w:type="spellEnd"/>
+        <w:t xml:space="preserve">nth, </w:t>
+      </w:r>
+      <w:proofErr w:type="spellStart"/>
       <w:r>
         <w:rPr>
           <w:highlight w:val="cyan"/>
         </w:rPr>
+        <w:t>testCasesFullList</w:t>
+      </w:r>
+      <w:proofErr w:type="spellEnd"/>
+      <w:r>
+        <w:rPr>
+          <w:highlight w:val="cyan"/>
+        </w:rPr>
         <w:t xml:space="preserve">, </w:t>
       </w:r>
       <w:proofErr w:type="spellStart"/>
@@ -2621,704 +2821,745 @@
         <w:rPr>
           <w:highlight w:val="cyan"/>
         </w:rPr>
+        <w:t>cttVariableObjectsArray</w:t>
+      </w:r>
+      <w:proofErr w:type="spellEnd"/>
+      <w:r>
+        <w:rPr>
+          <w:highlight w:val="cyan"/>
+        </w:rPr>
+        <w:t>)</w:t>
+      </w:r>
+    </w:p>
+    <w:p>
+      <w:pPr>
+        <w:ind w:left="720"/>
+      </w:pPr>
+      <w:proofErr w:type="spellStart"/>
+      <w:proofErr w:type="gramStart"/>
+      <w:r>
+        <w:t>int</w:t>
+      </w:r>
+      <w:proofErr w:type="spellEnd"/>
+      <w:proofErr w:type="gramEnd"/>
+      <w:r>
+        <w:t xml:space="preserve"> </w:t>
+      </w:r>
+      <w:proofErr w:type="spellStart"/>
+      <w:r>
+        <w:t>casesNeeded</w:t>
+      </w:r>
+      <w:proofErr w:type="spellEnd"/>
+      <w:r>
+        <w:t xml:space="preserve"> =</w:t>
+      </w:r>
+      <w:r>
+        <w:t xml:space="preserve"> 1</w:t>
+      </w:r>
+      <w:r>
+        <w:t>;</w:t>
+      </w:r>
+    </w:p>
+    <w:p>
+      <w:pPr>
+        <w:ind w:left="720"/>
+      </w:pPr>
+      <w:proofErr w:type="gramStart"/>
+      <w:r>
+        <w:t>for(</w:t>
+      </w:r>
+      <w:proofErr w:type="spellStart"/>
+      <w:proofErr w:type="gramEnd"/>
+      <w:r>
+        <w:t>int</w:t>
+      </w:r>
+      <w:proofErr w:type="spellEnd"/>
+      <w:r>
+        <w:t xml:space="preserve"> x = </w:t>
+      </w:r>
+      <w:r>
+        <w:t>0</w:t>
+      </w:r>
+      <w:r>
+        <w:t>; x &lt; nth; x++)</w:t>
+      </w:r>
+    </w:p>
+    <w:p>
+      <w:pPr>
+        <w:ind w:left="1440"/>
+      </w:pPr>
+      <w:r>
+        <w:t xml:space="preserve"> </w:t>
+      </w:r>
+      <w:proofErr w:type="spellStart"/>
+      <w:proofErr w:type="gramStart"/>
+      <w:r>
+        <w:t>casesNeeded</w:t>
+      </w:r>
+      <w:proofErr w:type="spellEnd"/>
+      <w:proofErr w:type="gramEnd"/>
+      <w:r>
+        <w:t xml:space="preserve"> = </w:t>
+      </w:r>
+      <w:proofErr w:type="spellStart"/>
+      <w:r>
+        <w:t>casesNeeded</w:t>
+      </w:r>
+      <w:proofErr w:type="spellEnd"/>
+      <w:r>
+        <w:t>*</w:t>
+      </w:r>
+      <w:proofErr w:type="spellStart"/>
+      <w:r>
+        <w:t>cttVariableObjectsArray</w:t>
+      </w:r>
+      <w:proofErr w:type="spellEnd"/>
+      <w:r>
+        <w:t>[x].</w:t>
+      </w:r>
+      <w:proofErr w:type="spellStart"/>
+      <w:r>
+        <w:t>getNumberValues</w:t>
+      </w:r>
+      <w:proofErr w:type="spellEnd"/>
+      <w:r>
+        <w:t>();</w:t>
+      </w:r>
+    </w:p>
+    <w:p>
+      <w:pPr>
+        <w:ind w:left="720"/>
+      </w:pPr>
+      <w:proofErr w:type="gramStart"/>
+      <w:r>
+        <w:t>for(</w:t>
+      </w:r>
+      <w:proofErr w:type="spellStart"/>
+      <w:proofErr w:type="gramEnd"/>
+      <w:r>
+        <w:t>int</w:t>
+      </w:r>
+      <w:proofErr w:type="spellEnd"/>
+      <w:r>
+        <w:t xml:space="preserve"> x = 0; x &lt; </w:t>
+      </w:r>
+      <w:proofErr w:type="spellStart"/>
+      <w:r>
+        <w:t>casesNeeded</w:t>
+      </w:r>
+      <w:proofErr w:type="spellEnd"/>
+      <w:r>
+        <w:t>; x++)</w:t>
+      </w:r>
+    </w:p>
+    <w:p>
+      <w:pPr>
+        <w:ind w:left="1440"/>
+      </w:pPr>
+      <w:proofErr w:type="gramStart"/>
+      <w:r>
+        <w:t>testCasesFullList.add(</w:t>
+      </w:r>
+      <w:proofErr w:type="gramEnd"/>
+      <w:r>
+        <w:rPr>
+          <w:color w:val="C45911" w:themeColor="accent2" w:themeShade="BF"/>
+        </w:rPr>
+        <w:t>TestCaseObject</w:t>
+      </w:r>
+      <w:r>
+        <w:rPr>
+          <w:color w:val="C45911" w:themeColor="accent2" w:themeShade="BF"/>
+        </w:rPr>
+        <w:t>(</w:t>
+      </w:r>
+      <w:r>
+        <w:rPr>
+          <w:color w:val="000000" w:themeColor="text1"/>
+        </w:rPr>
+        <w:t>cttVariableObjectsArray.length</w:t>
+      </w:r>
+      <w:r>
+        <w:rPr>
+          <w:color w:val="C45911" w:themeColor="accent2" w:themeShade="BF"/>
+        </w:rPr>
+        <w:t>)</w:t>
+      </w:r>
+      <w:r>
+        <w:t>)</w:t>
+      </w:r>
+      <w:r>
+        <w:t>;</w:t>
+      </w:r>
+    </w:p>
+    <w:p>
+      <w:pPr>
+        <w:ind w:left="720"/>
+        <w:rPr>
+          <w:highlight w:val="yellow"/>
+        </w:rPr>
+      </w:pPr>
+      <w:proofErr w:type="gramStart"/>
+      <w:r>
+        <w:rPr>
+          <w:highlight w:val="yellow"/>
+        </w:rPr>
+        <w:t>for(</w:t>
+      </w:r>
+      <w:proofErr w:type="spellStart"/>
+      <w:proofErr w:type="gramEnd"/>
+      <w:r>
+        <w:rPr>
+          <w:highlight w:val="yellow"/>
+        </w:rPr>
+        <w:t>int</w:t>
+      </w:r>
+      <w:proofErr w:type="spellEnd"/>
+      <w:r>
+        <w:rPr>
+          <w:highlight w:val="yellow"/>
+        </w:rPr>
+        <w:t xml:space="preserve"> x = 0; x &lt; nth; x++)</w:t>
+      </w:r>
+    </w:p>
+    <w:p>
+      <w:pPr>
+        <w:ind w:left="1440"/>
+      </w:pPr>
+      <w:proofErr w:type="gramStart"/>
+      <w:r>
+        <w:rPr>
+          <w:highlight w:val="yellow"/>
+        </w:rPr>
+        <w:t>for(</w:t>
+      </w:r>
+      <w:proofErr w:type="spellStart"/>
+      <w:proofErr w:type="gramEnd"/>
+      <w:r>
+        <w:rPr>
+          <w:highlight w:val="yellow"/>
+        </w:rPr>
+        <w:t>int</w:t>
+      </w:r>
+      <w:proofErr w:type="spellEnd"/>
+      <w:r>
+        <w:rPr>
+          <w:highlight w:val="yellow"/>
+        </w:rPr>
+        <w:t xml:space="preserve"> y = 0;</w:t>
+      </w:r>
+      <w:r>
+        <w:t xml:space="preserve"> </w:t>
+      </w:r>
+    </w:p>
+    <w:p>
+      <w:pPr>
+        <w:ind w:left="1440"/>
+      </w:pPr>
+    </w:p>
+    <w:p>
+      <w:pPr>
+        <w:pStyle w:val="Subtitle"/>
+      </w:pPr>
+      <w:proofErr w:type="spellStart"/>
+      <w:proofErr w:type="gramStart"/>
+      <w:r>
+        <w:t>boolean</w:t>
+      </w:r>
+      <w:proofErr w:type="spellEnd"/>
+      <w:proofErr w:type="gramEnd"/>
+      <w:r>
+        <w:t xml:space="preserve"> </w:t>
+      </w:r>
+      <w:proofErr w:type="spellStart"/>
+      <w:r>
+        <w:t>AnswerFound</w:t>
+      </w:r>
+      <w:proofErr w:type="spellEnd"/>
+      <w:r>
+        <w:t>(</w:t>
+      </w:r>
+      <w:proofErr w:type="spellStart"/>
+      <w:r>
+        <w:t>caseLocation</w:t>
+      </w:r>
+      <w:proofErr w:type="spellEnd"/>
+      <w:r>
+        <w:t xml:space="preserve"> </w:t>
+      </w:r>
+      <w:r>
+        <w:rPr>
+          <w:highlight w:val="yellow"/>
+        </w:rPr>
+        <w:t>(may need to be shared by whole class)</w:t>
+      </w:r>
+      <w:r>
+        <w:t xml:space="preserve">, </w:t>
+      </w:r>
+      <w:proofErr w:type="spellStart"/>
+      <w:r>
+        <w:t>matchLocationsArray</w:t>
+      </w:r>
+      <w:proofErr w:type="spellEnd"/>
+      <w:r>
+        <w:t xml:space="preserve">, </w:t>
+      </w:r>
+      <w:proofErr w:type="spellStart"/>
+      <w:r>
+        <w:t>matchesNeededList</w:t>
+      </w:r>
+      <w:proofErr w:type="spellEnd"/>
+      <w:r>
+        <w:t>, #</w:t>
+      </w:r>
+      <w:proofErr w:type="spellStart"/>
+      <w:r>
+        <w:t>MatchesRequired</w:t>
+      </w:r>
+      <w:proofErr w:type="spellEnd"/>
+      <w:r>
+        <w:t xml:space="preserve">, </w:t>
+      </w:r>
+      <w:proofErr w:type="spellStart"/>
+      <w:r>
         <w:t>testCasesFullList</w:t>
       </w:r>
       <w:proofErr w:type="spellEnd"/>
       <w:r>
+        <w:t>)</w:t>
+      </w:r>
+    </w:p>
+    <w:p>
+      <w:r>
+        <w:tab/>
+      </w:r>
+      <w:proofErr w:type="spellStart"/>
+      <w:proofErr w:type="gramStart"/>
+      <w:r>
+        <w:t>matchL</w:t>
+      </w:r>
+      <w:r>
+        <w:t>ocations</w:t>
+      </w:r>
+      <w:r>
+        <w:t>Array</w:t>
+      </w:r>
+      <w:proofErr w:type="spellEnd"/>
+      <w:proofErr w:type="gramEnd"/>
+      <w:r>
+        <w:t xml:space="preserve"> = </w:t>
+      </w:r>
+      <w:proofErr w:type="spellStart"/>
+      <w:r>
+        <w:t>Int</w:t>
+      </w:r>
+      <w:proofErr w:type="spellEnd"/>
+      <w:r>
+        <w:t>[#</w:t>
+      </w:r>
+      <w:proofErr w:type="spellStart"/>
+      <w:r>
+        <w:t>MatchesRequired</w:t>
+      </w:r>
+      <w:proofErr w:type="spellEnd"/>
+      <w:r>
+        <w:t>]</w:t>
+      </w:r>
+      <w:r>
+        <w:t>;</w:t>
+      </w:r>
+    </w:p>
+    <w:p>
+      <w:r>
+        <w:tab/>
+      </w:r>
+      <w:proofErr w:type="gramStart"/>
+      <w:r>
+        <w:t>while(</w:t>
+      </w:r>
+      <w:proofErr w:type="spellStart"/>
+      <w:proofErr w:type="gramEnd"/>
+      <w:r>
+        <w:t>caseLocation</w:t>
+      </w:r>
+      <w:proofErr w:type="spellEnd"/>
+      <w:r>
+        <w:t>&lt;</w:t>
+      </w:r>
+      <w:proofErr w:type="spellStart"/>
+      <w:r>
+        <w:t>testCasesFullList.length</w:t>
+      </w:r>
+      <w:proofErr w:type="spellEnd"/>
+      <w:r>
+        <w:t xml:space="preserve"> &amp;&amp; </w:t>
+      </w:r>
+      <w:proofErr w:type="spellStart"/>
+      <w:r>
+        <w:t>G</w:t>
+      </w:r>
+      <w:r>
+        <w:t>etCount</w:t>
+      </w:r>
+      <w:proofErr w:type="spellEnd"/>
+      <w:r>
+        <w:t>(</w:t>
+      </w:r>
+      <w:proofErr w:type="spellStart"/>
+      <w:r>
+        <w:t>matchL</w:t>
+      </w:r>
+      <w:r>
+        <w:t>ocations</w:t>
+      </w:r>
+      <w:r>
+        <w:t>Array</w:t>
+      </w:r>
+      <w:proofErr w:type="spellEnd"/>
+      <w:r>
+        <w:t>) &lt; #</w:t>
+      </w:r>
+      <w:proofErr w:type="spellStart"/>
+      <w:r>
+        <w:t>MatchesRequired</w:t>
+      </w:r>
+      <w:proofErr w:type="spellEnd"/>
+      <w:r>
+        <w:t>)</w:t>
+      </w:r>
+    </w:p>
+    <w:p>
+      <w:pPr>
+        <w:ind w:left="1440"/>
+      </w:pPr>
+      <w:proofErr w:type="gramStart"/>
+      <w:r>
+        <w:t>if(</w:t>
+      </w:r>
+      <w:proofErr w:type="gramEnd"/>
+      <w:r>
+        <w:t>testCasesFullList.get(caseLocation).getValue(matchesNeededList.length) == “ “)</w:t>
+      </w:r>
+    </w:p>
+    <w:p>
+      <w:pPr>
+        <w:ind w:left="2160"/>
+      </w:pPr>
+      <w:r>
+        <w:t>if(</w:t>
+      </w:r>
+      <w:proofErr w:type="spellStart"/>
+      <w:r>
+        <w:t>matchesNeeded</w:t>
+      </w:r>
+      <w:r>
+        <w:t>List</w:t>
+      </w:r>
+      <w:proofErr w:type="spellEnd"/>
+      <w:r>
+        <w:t>[matchesNeededList.length-1</w:t>
+      </w:r>
+      <w:r>
+        <w:t xml:space="preserve">].get(0) == </w:t>
+      </w:r>
+      <w:proofErr w:type="spellStart"/>
+      <w:r>
+        <w:t>tes</w:t>
+      </w:r>
+      <w:r>
+        <w:t>tC</w:t>
+      </w:r>
+      <w:r>
+        <w:t>ases</w:t>
+      </w:r>
+      <w:r>
+        <w:t>FullList</w:t>
+      </w:r>
+      <w:proofErr w:type="spellEnd"/>
+      <w:r>
+        <w:t>(</w:t>
+      </w:r>
+      <w:proofErr w:type="spellStart"/>
+      <w:r>
+        <w:t>caseLocation</w:t>
+      </w:r>
+      <w:proofErr w:type="spellEnd"/>
+      <w:r>
+        <w:t>).get(matchesNeededList.length-1</w:t>
+      </w:r>
+      <w:r>
+        <w:t xml:space="preserve">) || “ “ == </w:t>
+      </w:r>
+      <w:proofErr w:type="spellStart"/>
+      <w:r>
+        <w:t>testCasesFullList</w:t>
+      </w:r>
+      <w:proofErr w:type="spellEnd"/>
+      <w:r>
+        <w:t>(</w:t>
+      </w:r>
+      <w:proofErr w:type="spellStart"/>
+      <w:r>
+        <w:t>caseLocation</w:t>
+      </w:r>
+      <w:proofErr w:type="spellEnd"/>
+      <w:r>
+        <w:t>).get(matchesNeededList.length-1))</w:t>
+      </w:r>
+    </w:p>
+    <w:p>
+      <w:pPr>
+        <w:ind w:left="2160"/>
+      </w:pPr>
+      <w:r>
+        <w:lastRenderedPageBreak/>
+        <w:tab/>
+      </w:r>
+      <w:proofErr w:type="gramStart"/>
+      <w:r>
+        <w:t>for(</w:t>
+      </w:r>
+      <w:proofErr w:type="spellStart"/>
+      <w:proofErr w:type="gramEnd"/>
+      <w:r>
+        <w:t>int</w:t>
+      </w:r>
+      <w:proofErr w:type="spellEnd"/>
+      <w:r>
+        <w:t xml:space="preserve"> x = </w:t>
+      </w:r>
+      <w:proofErr w:type="spellStart"/>
+      <w:r>
+        <w:t>matchesNeededList.length</w:t>
+      </w:r>
+      <w:proofErr w:type="spellEnd"/>
+      <w:r>
+        <w:t xml:space="preserve"> – 2; x &gt;= 0; x--)</w:t>
+      </w:r>
+    </w:p>
+    <w:p>
+      <w:pPr>
+        <w:ind w:left="3600"/>
+      </w:pPr>
+      <w:proofErr w:type="gramStart"/>
+      <w:r>
+        <w:t>if(</w:t>
+      </w:r>
+      <w:proofErr w:type="gramEnd"/>
+      <w:r>
+        <w:t>matchesNeeded</w:t>
+      </w:r>
+      <w:r>
+        <w:t>List[x].contains(testCasesFullList</w:t>
+      </w:r>
+      <w:r>
+        <w:t>(</w:t>
+      </w:r>
+      <w:r>
+        <w:t>caseLocation</w:t>
+      </w:r>
+      <w:r>
+        <w:t>).get(</w:t>
+      </w:r>
+      <w:r>
+        <w:t>x</w:t>
+      </w:r>
+      <w:r>
+        <w:t>)</w:t>
+      </w:r>
+      <w:r>
+        <w:t>)</w:t>
+      </w:r>
+      <w:r>
+        <w:t xml:space="preserve"> || </w:t>
+      </w:r>
+      <w:proofErr w:type="spellStart"/>
+      <w:r>
+        <w:t>test</w:t>
+      </w:r>
+      <w:r>
+        <w:t>CasesFullList</w:t>
+      </w:r>
+      <w:proofErr w:type="spellEnd"/>
+      <w:r>
+        <w:t>(</w:t>
+      </w:r>
+      <w:proofErr w:type="spellStart"/>
+      <w:r>
+        <w:t>caseLocation</w:t>
+      </w:r>
+      <w:proofErr w:type="spellEnd"/>
+      <w:r>
+        <w:t>)</w:t>
+      </w:r>
+      <w:r>
+        <w:t>.get(</w:t>
+      </w:r>
+      <w:r>
+        <w:t>x</w:t>
+      </w:r>
+      <w:r>
+        <w:t>) == “ “)</w:t>
+      </w:r>
+    </w:p>
+    <w:p>
+      <w:pPr>
+        <w:ind w:left="3600"/>
+      </w:pPr>
+      <w:r>
+        <w:tab/>
+      </w:r>
+      <w:proofErr w:type="spellStart"/>
+      <w:proofErr w:type="gramStart"/>
+      <w:r>
+        <w:t>matchLocationsArray</w:t>
+      </w:r>
+      <w:proofErr w:type="spellEnd"/>
+      <w:r>
+        <w:t>[</w:t>
+      </w:r>
+      <w:proofErr w:type="gramEnd"/>
+      <w:r>
+        <w:t>x] = matchesNeededList[x].getLocation(testCasesFullList(caseLocation).get(x));</w:t>
+      </w:r>
+    </w:p>
+    <w:p>
+      <w:pPr>
+        <w:ind w:left="3600"/>
+      </w:pPr>
+      <w:proofErr w:type="gramStart"/>
+      <w:r>
+        <w:t>else</w:t>
+      </w:r>
+      <w:proofErr w:type="gramEnd"/>
+    </w:p>
+    <w:p>
+      <w:pPr>
+        <w:ind w:left="3600"/>
+      </w:pPr>
+      <w:r>
+        <w:tab/>
+      </w:r>
+      <w:proofErr w:type="spellStart"/>
+      <w:proofErr w:type="gramStart"/>
+      <w:r>
+        <w:t>matchLocationsArray</w:t>
+      </w:r>
+      <w:proofErr w:type="spellEnd"/>
+      <w:r>
+        <w:t>[</w:t>
+      </w:r>
+      <w:proofErr w:type="gramEnd"/>
+      <w:r>
+        <w:t>x] = null;</w:t>
+      </w:r>
+    </w:p>
+    <w:p>
+      <w:r>
+        <w:tab/>
+      </w:r>
+      <w:proofErr w:type="gramStart"/>
+      <w:r>
+        <w:t>return</w:t>
+      </w:r>
+      <w:proofErr w:type="gramEnd"/>
+      <w:r>
+        <w:t xml:space="preserve"> (!</w:t>
+      </w:r>
+      <w:proofErr w:type="spellStart"/>
+      <w:r>
+        <w:t>GetCount</w:t>
+      </w:r>
+      <w:proofErr w:type="spellEnd"/>
+      <w:r>
+        <w:t>(</w:t>
+      </w:r>
+      <w:proofErr w:type="spellStart"/>
+      <w:r>
+        <w:t>matchL</w:t>
+      </w:r>
+      <w:r>
+        <w:t>ocations</w:t>
+      </w:r>
+      <w:r>
+        <w:t>Array</w:t>
+      </w:r>
+      <w:proofErr w:type="spellEnd"/>
+      <w:r>
+        <w:t>)&lt;#</w:t>
+      </w:r>
+      <w:proofErr w:type="spellStart"/>
+      <w:r>
+        <w:t>MatchesRequired</w:t>
+      </w:r>
+      <w:proofErr w:type="spellEnd"/>
+      <w:r>
+        <w:t>)</w:t>
+      </w:r>
+    </w:p>
+    <w:p>
+      <w:pPr>
+        <w:pStyle w:val="Subtitle"/>
+      </w:pPr>
+      <w:proofErr w:type="spellStart"/>
+      <w:proofErr w:type="gramStart"/>
+      <w:r>
         <w:rPr>
           <w:highlight w:val="cyan"/>
         </w:rPr>
+        <w:t>int</w:t>
+      </w:r>
+      <w:proofErr w:type="spellEnd"/>
+      <w:proofErr w:type="gramEnd"/>
+      <w:r>
+        <w:rPr>
+          <w:highlight w:val="cyan"/>
+        </w:rPr>
+        <w:t xml:space="preserve"> </w:t>
+      </w:r>
+      <w:proofErr w:type="spellStart"/>
+      <w:r>
+        <w:rPr>
+          <w:highlight w:val="cyan"/>
+        </w:rPr>
+        <w:t>GetCount</w:t>
+      </w:r>
+      <w:proofErr w:type="spellEnd"/>
+      <w:r>
+        <w:rPr>
+          <w:highlight w:val="cyan"/>
+        </w:rPr>
+        <w:t>(</w:t>
+      </w:r>
+      <w:proofErr w:type="spellStart"/>
+      <w:r>
+        <w:rPr>
+          <w:highlight w:val="cyan"/>
+        </w:rPr>
+        <w:t>matchL</w:t>
+      </w:r>
+      <w:r>
+        <w:rPr>
+          <w:highlight w:val="cyan"/>
+        </w:rPr>
+        <w:t>ocations</w:t>
+      </w:r>
+      <w:r>
+        <w:rPr>
+          <w:highlight w:val="cyan"/>
+        </w:rPr>
+        <w:t>Array</w:t>
+      </w:r>
+      <w:proofErr w:type="spellEnd"/>
+      <w:r>
+        <w:rPr>
+          <w:highlight w:val="cyan"/>
+        </w:rPr>
         <w:t>)</w:t>
       </w:r>
     </w:p>
     <w:p>
-      <w:pPr>
-        <w:ind w:left="720"/>
-        <w:rPr>
-          <w:color w:val="000000" w:themeColor="text1"/>
-        </w:rPr>
-      </w:pPr>
-      <w:proofErr w:type="gramStart"/>
-      <w:r>
-        <w:rPr>
-          <w:color w:val="000000" w:themeColor="text1"/>
-        </w:rPr>
-        <w:t>For(</w:t>
-      </w:r>
-      <w:proofErr w:type="spellStart"/>
-      <w:proofErr w:type="gramEnd"/>
-      <w:r>
-        <w:rPr>
-          <w:color w:val="000000" w:themeColor="text1"/>
-        </w:rPr>
-        <w:t>int</w:t>
-      </w:r>
-      <w:proofErr w:type="spellEnd"/>
-      <w:r>
-        <w:rPr>
-          <w:color w:val="000000" w:themeColor="text1"/>
-        </w:rPr>
-        <w:t xml:space="preserve"> x = 0; x &lt; </w:t>
-      </w:r>
-      <w:proofErr w:type="spellStart"/>
-      <w:r>
-        <w:rPr>
-          <w:color w:val="000000" w:themeColor="text1"/>
-        </w:rPr>
-        <w:t>cttVariableObjects.length</w:t>
-      </w:r>
-      <w:proofErr w:type="spellEnd"/>
-      <w:r>
-        <w:rPr>
-          <w:color w:val="000000" w:themeColor="text1"/>
-        </w:rPr>
-        <w:t>; x++)</w:t>
-      </w:r>
-    </w:p>
-    <w:p>
-      <w:pPr>
-        <w:ind w:left="720"/>
-        <w:rPr>
-          <w:color w:val="000000" w:themeColor="text1"/>
-        </w:rPr>
-      </w:pPr>
-      <w:r>
-        <w:rPr>
-          <w:color w:val="000000" w:themeColor="text1"/>
-        </w:rPr>
-        <w:t>{</w:t>
-      </w:r>
-    </w:p>
-    <w:p>
-      <w:pPr>
-        <w:ind w:left="1440"/>
-        <w:rPr>
-          <w:color w:val="000000" w:themeColor="text1"/>
-        </w:rPr>
-      </w:pPr>
-      <w:proofErr w:type="spellStart"/>
-      <w:proofErr w:type="gramStart"/>
-      <w:r>
-        <w:rPr>
-          <w:color w:val="000000" w:themeColor="text1"/>
-        </w:rPr>
-        <w:t>testCasesFullList.get</w:t>
-      </w:r>
-      <w:proofErr w:type="spellEnd"/>
-      <w:r>
-        <w:rPr>
-          <w:color w:val="000000" w:themeColor="text1"/>
-        </w:rPr>
-        <w:t>(</w:t>
-      </w:r>
-      <w:proofErr w:type="gramEnd"/>
-      <w:r>
-        <w:rPr>
-          <w:color w:val="000000" w:themeColor="text1"/>
-        </w:rPr>
-        <w:t>0).</w:t>
-      </w:r>
-      <w:proofErr w:type="spellStart"/>
-      <w:r>
-        <w:rPr>
-          <w:color w:val="000000" w:themeColor="text1"/>
-        </w:rPr>
-        <w:t>SetValue</w:t>
-      </w:r>
-      <w:proofErr w:type="spellEnd"/>
-      <w:r>
-        <w:rPr>
-          <w:color w:val="000000" w:themeColor="text1"/>
-        </w:rPr>
-        <w:t xml:space="preserve">(x , </w:t>
-      </w:r>
-      <w:proofErr w:type="spellStart"/>
-      <w:r>
-        <w:rPr>
-          <w:color w:val="000000" w:themeColor="text1"/>
-        </w:rPr>
-        <w:t>cttVariableObjects.get</w:t>
-      </w:r>
-      <w:proofErr w:type="spellEnd"/>
-      <w:r>
-        <w:rPr>
-          <w:color w:val="000000" w:themeColor="text1"/>
-        </w:rPr>
-        <w:t>(x).</w:t>
-      </w:r>
-      <w:proofErr w:type="spellStart"/>
-      <w:r>
-        <w:rPr>
-          <w:color w:val="000000" w:themeColor="text1"/>
-        </w:rPr>
-        <w:t>GetName</w:t>
-      </w:r>
-      <w:proofErr w:type="spellEnd"/>
-      <w:r>
-        <w:rPr>
-          <w:color w:val="000000" w:themeColor="text1"/>
-        </w:rPr>
-        <w:t>())</w:t>
-      </w:r>
-    </w:p>
-    <w:p>
-      <w:pPr>
-        <w:ind w:left="720"/>
-        <w:rPr>
-          <w:color w:val="000000" w:themeColor="text1"/>
-        </w:rPr>
-      </w:pPr>
-      <w:r>
-        <w:rPr>
-          <w:color w:val="000000" w:themeColor="text1"/>
-        </w:rPr>
-        <w:t>}</w:t>
-      </w:r>
-    </w:p>
-    <w:p>
-      <w:pPr>
-        <w:pStyle w:val="Subtitle"/>
-      </w:pPr>
-      <w:proofErr w:type="spellStart"/>
-      <w:proofErr w:type="gramStart"/>
-      <w:r>
-        <w:rPr>
-          <w:highlight w:val="cyan"/>
-        </w:rPr>
-        <w:t>fillNthColumns</w:t>
-      </w:r>
-      <w:proofErr w:type="spellEnd"/>
-      <w:r>
-        <w:rPr>
-          <w:highlight w:val="cyan"/>
-        </w:rPr>
-        <w:t>(</w:t>
-      </w:r>
-      <w:proofErr w:type="gramEnd"/>
-      <w:r>
-        <w:rPr>
-          <w:highlight w:val="cyan"/>
-        </w:rPr>
-        <w:t xml:space="preserve">nth, </w:t>
-      </w:r>
-      <w:proofErr w:type="spellStart"/>
-      <w:r>
-        <w:rPr>
-          <w:highlight w:val="cyan"/>
-        </w:rPr>
-        <w:t>testCasesFullList</w:t>
-      </w:r>
-      <w:proofErr w:type="spellEnd"/>
-      <w:r>
-        <w:rPr>
-          <w:highlight w:val="cyan"/>
-        </w:rPr>
-        <w:t>)</w:t>
-      </w:r>
-    </w:p>
-    <w:p>
-      <w:pPr>
-        <w:pStyle w:val="Subtitle"/>
-      </w:pPr>
-      <w:proofErr w:type="spellStart"/>
-      <w:proofErr w:type="gramStart"/>
-      <w:r>
-        <w:t>boolean</w:t>
-      </w:r>
-      <w:proofErr w:type="spellEnd"/>
-      <w:proofErr w:type="gramEnd"/>
-      <w:r>
-        <w:t xml:space="preserve"> </w:t>
-      </w:r>
-      <w:proofErr w:type="spellStart"/>
-      <w:r>
-        <w:t>AnswerFound</w:t>
-      </w:r>
-      <w:proofErr w:type="spellEnd"/>
-      <w:r>
-        <w:t>(</w:t>
-      </w:r>
-      <w:proofErr w:type="spellStart"/>
-      <w:r>
-        <w:t>caseLocation</w:t>
-      </w:r>
-      <w:proofErr w:type="spellEnd"/>
-      <w:r>
-        <w:t xml:space="preserve">, </w:t>
-      </w:r>
-      <w:proofErr w:type="spellStart"/>
-      <w:r>
-        <w:t>matchLocationsArray</w:t>
-      </w:r>
-      <w:proofErr w:type="spellEnd"/>
-      <w:r>
-        <w:t xml:space="preserve">, </w:t>
-      </w:r>
-      <w:proofErr w:type="spellStart"/>
-      <w:r>
-        <w:t>matchesNeededList</w:t>
-      </w:r>
-      <w:proofErr w:type="spellEnd"/>
-      <w:r>
-        <w:t>, #</w:t>
-      </w:r>
-      <w:proofErr w:type="spellStart"/>
-      <w:r>
-        <w:t>MatchesRequired</w:t>
-      </w:r>
-      <w:proofErr w:type="spellEnd"/>
-      <w:r>
-        <w:t xml:space="preserve">, </w:t>
-      </w:r>
-      <w:proofErr w:type="spellStart"/>
-      <w:r>
-        <w:t>testCasesFullList</w:t>
-      </w:r>
-      <w:proofErr w:type="spellEnd"/>
-      <w:r>
-        <w:t>)</w:t>
-      </w:r>
-    </w:p>
-    <w:p>
-      <w:r>
-        <w:tab/>
-      </w:r>
-      <w:proofErr w:type="spellStart"/>
-      <w:proofErr w:type="gramStart"/>
-      <w:r>
-        <w:t>matchL</w:t>
-      </w:r>
-      <w:r>
-        <w:t>ocations</w:t>
-      </w:r>
-      <w:r>
-        <w:t>Array</w:t>
-      </w:r>
-      <w:proofErr w:type="spellEnd"/>
-      <w:proofErr w:type="gramEnd"/>
-      <w:r>
-        <w:t xml:space="preserve"> = </w:t>
-      </w:r>
-      <w:proofErr w:type="spellStart"/>
-      <w:r>
-        <w:t>Int</w:t>
-      </w:r>
-      <w:proofErr w:type="spellEnd"/>
-      <w:r>
-        <w:t>[#</w:t>
-      </w:r>
-      <w:proofErr w:type="spellStart"/>
-      <w:r>
-        <w:t>MatchesRequired</w:t>
-      </w:r>
-      <w:proofErr w:type="spellEnd"/>
-      <w:r>
-        <w:t>]</w:t>
-      </w:r>
-      <w:r>
-        <w:t>;</w:t>
-      </w:r>
-    </w:p>
-    <w:p>
-      <w:r>
-        <w:tab/>
-      </w:r>
-      <w:proofErr w:type="gramStart"/>
-      <w:r>
-        <w:t>while(</w:t>
-      </w:r>
-      <w:proofErr w:type="spellStart"/>
-      <w:proofErr w:type="gramEnd"/>
-      <w:r>
-        <w:t>caseLocation</w:t>
-      </w:r>
-      <w:proofErr w:type="spellEnd"/>
-      <w:r>
-        <w:t>&lt;</w:t>
-      </w:r>
-      <w:proofErr w:type="spellStart"/>
-      <w:r>
-        <w:t>testCasesFullList.length</w:t>
-      </w:r>
-      <w:proofErr w:type="spellEnd"/>
-      <w:r>
-        <w:t xml:space="preserve"> &amp;&amp; </w:t>
-      </w:r>
-      <w:proofErr w:type="spellStart"/>
-      <w:r>
-        <w:t>G</w:t>
-      </w:r>
-      <w:r>
-        <w:t>etCount</w:t>
-      </w:r>
-      <w:proofErr w:type="spellEnd"/>
-      <w:r>
-        <w:t>(</w:t>
-      </w:r>
-      <w:proofErr w:type="spellStart"/>
-      <w:r>
-        <w:t>matchL</w:t>
-      </w:r>
-      <w:r>
-        <w:t>ocations</w:t>
-      </w:r>
-      <w:r>
-        <w:t>Array</w:t>
-      </w:r>
-      <w:proofErr w:type="spellEnd"/>
-      <w:r>
-        <w:t>) &lt; #</w:t>
-      </w:r>
-      <w:proofErr w:type="spellStart"/>
-      <w:r>
-        <w:t>MatchesRequired</w:t>
-      </w:r>
-      <w:proofErr w:type="spellEnd"/>
-      <w:r>
-        <w:t>)</w:t>
-      </w:r>
-    </w:p>
-    <w:p>
-      <w:pPr>
-        <w:ind w:left="1440"/>
-      </w:pPr>
-      <w:proofErr w:type="gramStart"/>
-      <w:r>
-        <w:t>if(</w:t>
-      </w:r>
-      <w:proofErr w:type="gramEnd"/>
-      <w:r>
-        <w:t>testCasesFullList.get(caseLocation).getValue(matchesNeededList.length) == “ “)</w:t>
-      </w:r>
-    </w:p>
-    <w:p>
-      <w:pPr>
-        <w:ind w:left="2160"/>
-      </w:pPr>
-      <w:r>
-        <w:t>if(</w:t>
-      </w:r>
-      <w:proofErr w:type="spellStart"/>
-      <w:r>
-        <w:t>matchesNeeded</w:t>
-      </w:r>
-      <w:r>
-        <w:t>List</w:t>
-      </w:r>
-      <w:proofErr w:type="spellEnd"/>
-      <w:r>
-        <w:t>[matchesNeededList.length-1</w:t>
-      </w:r>
-      <w:r>
-        <w:t xml:space="preserve">].get(0) == </w:t>
-      </w:r>
-      <w:proofErr w:type="spellStart"/>
-      <w:r>
-        <w:t>tes</w:t>
-      </w:r>
-      <w:r>
-        <w:t>tC</w:t>
-      </w:r>
-      <w:r>
-        <w:t>ases</w:t>
-      </w:r>
-      <w:r>
-        <w:t>FullList</w:t>
-      </w:r>
-      <w:proofErr w:type="spellEnd"/>
-      <w:r>
-        <w:t>(</w:t>
-      </w:r>
-      <w:proofErr w:type="spellStart"/>
-      <w:r>
-        <w:t>caseLocation</w:t>
-      </w:r>
-      <w:proofErr w:type="spellEnd"/>
-      <w:r>
-        <w:t>).get(matchesNeededList.length-1</w:t>
-      </w:r>
-      <w:r>
-        <w:t xml:space="preserve">) || “ “ == </w:t>
-      </w:r>
-      <w:proofErr w:type="spellStart"/>
-      <w:r>
-        <w:t>testCasesFullList</w:t>
-      </w:r>
-      <w:proofErr w:type="spellEnd"/>
-      <w:r>
-        <w:t>(</w:t>
-      </w:r>
-      <w:proofErr w:type="spellStart"/>
-      <w:r>
-        <w:t>caseLocation</w:t>
-      </w:r>
-      <w:proofErr w:type="spellEnd"/>
-      <w:r>
-        <w:t>).get(matchesNeededList.length-1)</w:t>
-      </w:r>
-      <w:r>
-        <w:t>)</w:t>
-      </w:r>
-    </w:p>
-    <w:p>
-      <w:pPr>
-        <w:ind w:left="2160"/>
-      </w:pPr>
-      <w:r>
-        <w:tab/>
-      </w:r>
-      <w:proofErr w:type="gramStart"/>
-      <w:r>
-        <w:t>for(</w:t>
-      </w:r>
-      <w:proofErr w:type="spellStart"/>
-      <w:proofErr w:type="gramEnd"/>
-      <w:r>
-        <w:t>int</w:t>
-      </w:r>
-      <w:proofErr w:type="spellEnd"/>
-      <w:r>
-        <w:t xml:space="preserve"> x = </w:t>
-      </w:r>
-      <w:proofErr w:type="spellStart"/>
-      <w:r>
-        <w:t>matchesNeededList.length</w:t>
-      </w:r>
-      <w:proofErr w:type="spellEnd"/>
-      <w:r>
-        <w:t xml:space="preserve"> – 2; x &gt;= 0; x--)</w:t>
-      </w:r>
-    </w:p>
-    <w:p>
-      <w:pPr>
-        <w:ind w:left="3600"/>
-      </w:pPr>
-      <w:proofErr w:type="gramStart"/>
-      <w:r>
-        <w:t>if(</w:t>
-      </w:r>
-      <w:proofErr w:type="gramEnd"/>
-      <w:r>
-        <w:t>matchesNeeded</w:t>
-      </w:r>
-      <w:r>
-        <w:t>List[x].contains(testCasesFullList</w:t>
-      </w:r>
-      <w:r>
-        <w:t>(</w:t>
-      </w:r>
-      <w:r>
-        <w:t>caseLocation</w:t>
-      </w:r>
-      <w:r>
-        <w:t>).get(</w:t>
-      </w:r>
-      <w:r>
-        <w:t>x</w:t>
-      </w:r>
-      <w:r>
-        <w:t>)</w:t>
-      </w:r>
-      <w:r>
-        <w:t>)</w:t>
-      </w:r>
-      <w:r>
-        <w:t xml:space="preserve"> || </w:t>
-      </w:r>
-      <w:proofErr w:type="spellStart"/>
-      <w:r>
-        <w:t>test</w:t>
-      </w:r>
-      <w:r>
-        <w:t>CasesFullList</w:t>
-      </w:r>
-      <w:proofErr w:type="spellEnd"/>
-      <w:r>
-        <w:t>(</w:t>
-      </w:r>
-      <w:proofErr w:type="spellStart"/>
-      <w:r>
-        <w:t>caseLocation</w:t>
-      </w:r>
-      <w:proofErr w:type="spellEnd"/>
-      <w:r>
-        <w:t>)</w:t>
-      </w:r>
-      <w:r>
-        <w:t>.get(</w:t>
-      </w:r>
-      <w:r>
-        <w:t>x</w:t>
-      </w:r>
-      <w:r>
-        <w:t>) == “ “)</w:t>
-      </w:r>
-    </w:p>
-    <w:p>
-      <w:pPr>
-        <w:ind w:left="3600"/>
-      </w:pPr>
-      <w:r>
-        <w:tab/>
-      </w:r>
-      <w:proofErr w:type="spellStart"/>
-      <w:proofErr w:type="gramStart"/>
-      <w:r>
-        <w:t>matchLocationsArray</w:t>
-      </w:r>
-      <w:proofErr w:type="spellEnd"/>
-      <w:r>
-        <w:t>[</w:t>
-      </w:r>
-      <w:proofErr w:type="gramEnd"/>
-      <w:r>
-        <w:t>x] = matchesNeededList[x].getLocation(</w:t>
-      </w:r>
-      <w:r>
-        <w:t>testCasesFullList(caseLocation).get(x</w:t>
-      </w:r>
-      <w:r>
-        <w:t>));</w:t>
-      </w:r>
-    </w:p>
-    <w:p>
-      <w:pPr>
-        <w:ind w:left="3600"/>
-      </w:pPr>
-      <w:proofErr w:type="gramStart"/>
-      <w:r>
-        <w:t>else</w:t>
-      </w:r>
-      <w:proofErr w:type="gramEnd"/>
-    </w:p>
-    <w:p>
-      <w:pPr>
-        <w:ind w:left="3600"/>
-      </w:pPr>
-      <w:r>
-        <w:tab/>
-      </w:r>
-      <w:proofErr w:type="spellStart"/>
-      <w:proofErr w:type="gramStart"/>
-      <w:r>
-        <w:t>matchLocationsArray</w:t>
-      </w:r>
-      <w:proofErr w:type="spellEnd"/>
-      <w:r>
-        <w:t>[</w:t>
-      </w:r>
-      <w:proofErr w:type="gramEnd"/>
-      <w:r>
-        <w:t>x] = null;</w:t>
-      </w:r>
-    </w:p>
-    <w:p>
-      <w:r>
-        <w:tab/>
-      </w:r>
-      <w:proofErr w:type="gramStart"/>
-      <w:r>
-        <w:t>return</w:t>
-      </w:r>
-      <w:proofErr w:type="gramEnd"/>
-      <w:r>
-        <w:t xml:space="preserve"> (!</w:t>
-      </w:r>
-      <w:proofErr w:type="spellStart"/>
-      <w:r>
-        <w:t>GetCount</w:t>
-      </w:r>
-      <w:proofErr w:type="spellEnd"/>
-      <w:r>
-        <w:t>(</w:t>
-      </w:r>
-      <w:proofErr w:type="spellStart"/>
-      <w:r>
-        <w:t>matchL</w:t>
-      </w:r>
-      <w:r>
-        <w:t>ocations</w:t>
-      </w:r>
-      <w:r>
-        <w:t>Array</w:t>
-      </w:r>
-      <w:proofErr w:type="spellEnd"/>
-      <w:r>
-        <w:t>)&lt;#</w:t>
-      </w:r>
-      <w:proofErr w:type="spellStart"/>
-      <w:r>
-        <w:t>MatchesRequired</w:t>
-      </w:r>
-      <w:proofErr w:type="spellEnd"/>
-      <w:r>
-        <w:t>)</w:t>
-      </w:r>
-    </w:p>
-    <w:p>
-      <w:pPr>
-        <w:pStyle w:val="Subtitle"/>
-      </w:pPr>
-      <w:proofErr w:type="spellStart"/>
-      <w:proofErr w:type="gramStart"/>
-      <w:r>
-        <w:rPr>
-          <w:highlight w:val="cyan"/>
-        </w:rPr>
-        <w:t>int</w:t>
-      </w:r>
-      <w:proofErr w:type="spellEnd"/>
-      <w:proofErr w:type="gramEnd"/>
-      <w:r>
-        <w:rPr>
-          <w:highlight w:val="cyan"/>
-        </w:rPr>
-        <w:t xml:space="preserve"> </w:t>
-      </w:r>
-      <w:proofErr w:type="spellStart"/>
-      <w:r>
-        <w:rPr>
-          <w:highlight w:val="cyan"/>
-        </w:rPr>
-        <w:t>GetCount</w:t>
-      </w:r>
-      <w:proofErr w:type="spellEnd"/>
-      <w:r>
-        <w:rPr>
-          <w:highlight w:val="cyan"/>
-        </w:rPr>
-        <w:t>(</w:t>
-      </w:r>
-      <w:proofErr w:type="spellStart"/>
-      <w:r>
-        <w:rPr>
-          <w:highlight w:val="cyan"/>
-        </w:rPr>
-        <w:t>matchL</w:t>
-      </w:r>
-      <w:r>
-        <w:rPr>
-          <w:highlight w:val="cyan"/>
-        </w:rPr>
-        <w:t>ocations</w:t>
-      </w:r>
-      <w:r>
-        <w:rPr>
-          <w:highlight w:val="cyan"/>
-        </w:rPr>
-        <w:t>Array</w:t>
-      </w:r>
-      <w:proofErr w:type="spellEnd"/>
-      <w:r>
-        <w:rPr>
-          <w:highlight w:val="cyan"/>
-        </w:rPr>
-        <w:t>)</w:t>
-      </w:r>
-    </w:p>
-    <w:p>
-      <w:r>
-        <w:lastRenderedPageBreak/>
+      <w:r>
         <w:tab/>
       </w:r>
       <w:proofErr w:type="spellStart"/>
@@ -3607,62 +3848,92 @@
       <w:proofErr w:type="spellStart"/>
       <w:proofErr w:type="gramStart"/>
       <w:r>
-        <w:rPr>
-          <w:highlight w:val="cyan"/>
-        </w:rPr>
+        <w:lastRenderedPageBreak/>
         <w:t>CleanMatchesNeeded</w:t>
       </w:r>
       <w:proofErr w:type="spellEnd"/>
       <w:r>
-        <w:rPr>
-          <w:highlight w:val="cyan"/>
-        </w:rPr>
+        <w:t>(</w:t>
+      </w:r>
+      <w:proofErr w:type="spellStart"/>
+      <w:proofErr w:type="gramEnd"/>
+      <w:r>
+        <w:t>matchesNeededList</w:t>
+      </w:r>
+      <w:proofErr w:type="spellEnd"/>
+      <w:r>
+        <w:t>)</w:t>
+      </w:r>
+    </w:p>
+    <w:p>
+      <w:r>
+        <w:tab/>
+        <w:t>For(</w:t>
+      </w:r>
+      <w:r>
+        <w:t xml:space="preserve">x = </w:t>
+      </w:r>
+      <w:proofErr w:type="spellStart"/>
+      <w:r>
+        <w:t>matchesNeededList.length</w:t>
+      </w:r>
+      <w:proofErr w:type="spellEnd"/>
+      <w:r>
+        <w:t xml:space="preserve"> – 1; x &gt;= 0; x--</w:t>
+      </w:r>
+      <w:r>
+        <w:t>)</w:t>
+      </w:r>
+    </w:p>
+    <w:p>
+      <w:r>
+        <w:tab/>
+      </w:r>
+      <w:r>
+        <w:tab/>
+      </w:r>
+      <w:proofErr w:type="gramStart"/>
+      <w:r>
+        <w:t>If(</w:t>
+      </w:r>
+      <w:proofErr w:type="spellStart"/>
+      <w:proofErr w:type="gramEnd"/>
+      <w:r>
+        <w:t>matchesNeededList</w:t>
+      </w:r>
+      <w:proofErr w:type="spellEnd"/>
+      <w:r>
+        <w:t>[x].</w:t>
+      </w:r>
+      <w:proofErr w:type="spellStart"/>
+      <w:r>
+        <w:t>isEmpty</w:t>
+      </w:r>
+      <w:proofErr w:type="spellEnd"/>
+      <w:r>
         <w:t>()</w:t>
       </w:r>
-      <w:proofErr w:type="gramEnd"/>
+      <w:r>
+        <w:t>)</w:t>
+      </w:r>
     </w:p>
     <w:p>
       <w:r>
         <w:tab/>
       </w:r>
-      <w:proofErr w:type="gramStart"/>
-      <w:r>
-        <w:t>For(</w:t>
-      </w:r>
-      <w:proofErr w:type="gramEnd"/>
-      <w:r>
-        <w:t>each object from right)</w:t>
-      </w:r>
-    </w:p>
-    <w:p>
       <w:r>
         <w:tab/>
       </w:r>
       <w:r>
         <w:tab/>
       </w:r>
-      <w:proofErr w:type="gramStart"/>
-      <w:r>
-        <w:t>If(</w:t>
-      </w:r>
-      <w:proofErr w:type="gramEnd"/>
-      <w:r>
-        <w:t>empty)</w:t>
-      </w:r>
-    </w:p>
-    <w:p>
-      <w:r>
-        <w:tab/>
-      </w:r>
-      <w:r>
-        <w:tab/>
-      </w:r>
-      <w:r>
-        <w:tab/>
-        <w:t>Remove</w:t>
-      </w:r>
-      <w:r>
-        <w:t xml:space="preserve"> from list</w:t>
+      <w:proofErr w:type="spellStart"/>
+      <w:r>
+        <w:t>matchesNeededList.remove</w:t>
+      </w:r>
+      <w:proofErr w:type="spellEnd"/>
+      <w:r>
+        <w:t>(x)</w:t>
       </w:r>
       <w:r>
         <w:t>;</w:t>
@@ -3696,9 +3967,240 @@
       <w:proofErr w:type="spellStart"/>
       <w:proofErr w:type="gramStart"/>
       <w:r>
+        <w:t>AddTestValue</w:t>
+      </w:r>
+      <w:proofErr w:type="spellEnd"/>
+      <w:r>
+        <w:t>(</w:t>
+      </w:r>
+      <w:proofErr w:type="spellStart"/>
+      <w:proofErr w:type="gramEnd"/>
+      <w:r>
+        <w:t>matchesNeededList</w:t>
+      </w:r>
+      <w:proofErr w:type="spellEnd"/>
+      <w:r>
+        <w:t xml:space="preserve">, </w:t>
+      </w:r>
+      <w:proofErr w:type="spellStart"/>
+      <w:r>
+        <w:t>caseLocation</w:t>
+      </w:r>
+      <w:proofErr w:type="spellEnd"/>
+      <w:r>
+        <w:t xml:space="preserve">, </w:t>
+      </w:r>
+      <w:proofErr w:type="spellStart"/>
+      <w:r>
+        <w:t>testCasesFullList</w:t>
+      </w:r>
+      <w:proofErr w:type="spellEnd"/>
+      <w:r>
+        <w:t xml:space="preserve">, </w:t>
+      </w:r>
+      <w:proofErr w:type="spellStart"/>
+      <w:r>
+        <w:t>matchLocationsArray</w:t>
+      </w:r>
+      <w:proofErr w:type="spellEnd"/>
+      <w:r>
+        <w:t xml:space="preserve">, </w:t>
+      </w:r>
+      <w:proofErr w:type="spellStart"/>
+      <w:r>
+        <w:t>currentVariableValue</w:t>
+      </w:r>
+      <w:proofErr w:type="spellEnd"/>
+      <w:r>
+        <w:t>)</w:t>
+      </w:r>
+    </w:p>
+    <w:p>
+      <w:pPr>
+        <w:ind w:left="720"/>
+      </w:pPr>
+      <w:proofErr w:type="gramStart"/>
+      <w:r>
+        <w:t>testCasesFullList[</w:t>
+      </w:r>
+      <w:proofErr w:type="gramEnd"/>
+      <w:r>
+        <w:t xml:space="preserve">caseLocation].setValue(matchLocationsArray.length, </w:t>
+      </w:r>
+      <w:proofErr w:type="spellStart"/>
+      <w:r>
+        <w:t>currentVariableValue</w:t>
+      </w:r>
+      <w:proofErr w:type="spellEnd"/>
+      <w:r>
+        <w:t>);</w:t>
+      </w:r>
+    </w:p>
+    <w:p>
+      <w:pPr>
+        <w:ind w:left="720"/>
+      </w:pPr>
+      <w:proofErr w:type="gramStart"/>
+      <w:r>
+        <w:t>for(</w:t>
+      </w:r>
+      <w:proofErr w:type="gramEnd"/>
+      <w:r>
+        <w:t>x = matchLocationsArray.length-1; x &gt;=0; x--)</w:t>
+      </w:r>
+    </w:p>
+    <w:p>
+      <w:pPr>
+        <w:ind w:left="1440"/>
+      </w:pPr>
+      <w:proofErr w:type="gramStart"/>
+      <w:r>
+        <w:t>if(</w:t>
+      </w:r>
+      <w:proofErr w:type="spellStart"/>
+      <w:proofErr w:type="gramEnd"/>
+      <w:r>
+        <w:t>testCasesFullList</w:t>
+      </w:r>
+      <w:proofErr w:type="spellEnd"/>
+      <w:r>
+        <w:t>[</w:t>
+      </w:r>
+      <w:proofErr w:type="spellStart"/>
+      <w:r>
+        <w:t>caseLocation</w:t>
+      </w:r>
+      <w:proofErr w:type="spellEnd"/>
+      <w:r>
+        <w:t>].</w:t>
+      </w:r>
+      <w:proofErr w:type="spellStart"/>
+      <w:r>
+        <w:t>getValue</w:t>
+      </w:r>
+      <w:proofErr w:type="spellEnd"/>
+      <w:r>
+        <w:t xml:space="preserve">(x) == “ “ &amp;&amp; </w:t>
+      </w:r>
+      <w:proofErr w:type="spellStart"/>
+      <w:r>
+        <w:t>matchLocationsArray</w:t>
+      </w:r>
+      <w:proofErr w:type="spellEnd"/>
+      <w:r>
+        <w:t>[x] != null)</w:t>
+      </w:r>
+    </w:p>
+    <w:p>
+      <w:pPr>
+        <w:ind w:left="2160"/>
+      </w:pPr>
+      <w:proofErr w:type="spellStart"/>
+      <w:proofErr w:type="gramStart"/>
+      <w:r>
+        <w:t>testCasesFullList</w:t>
+      </w:r>
+      <w:proofErr w:type="spellEnd"/>
+      <w:r>
+        <w:t>[</w:t>
+      </w:r>
+      <w:proofErr w:type="spellStart"/>
+      <w:proofErr w:type="gramEnd"/>
+      <w:r>
+        <w:t>caseLocation</w:t>
+      </w:r>
+      <w:proofErr w:type="spellEnd"/>
+      <w:r>
+        <w:t>].</w:t>
+      </w:r>
+      <w:proofErr w:type="spellStart"/>
+      <w:r>
+        <w:t>setValue</w:t>
+      </w:r>
+      <w:proofErr w:type="spellEnd"/>
+      <w:r>
+        <w:t xml:space="preserve">(x, </w:t>
+      </w:r>
+      <w:proofErr w:type="spellStart"/>
+      <w:r>
+        <w:t>matchesNeededList</w:t>
+      </w:r>
+      <w:proofErr w:type="spellEnd"/>
+      <w:r>
+        <w:t>[x].</w:t>
+      </w:r>
+      <w:proofErr w:type="spellStart"/>
+      <w:r>
+        <w:t>getValue</w:t>
+      </w:r>
+      <w:proofErr w:type="spellEnd"/>
+      <w:r>
+        <w:t>(</w:t>
+      </w:r>
+      <w:proofErr w:type="spellStart"/>
+      <w:r>
+        <w:t>matchLocationsArray</w:t>
+      </w:r>
+      <w:proofErr w:type="spellEnd"/>
+      <w:r>
+        <w:t>[x]))</w:t>
+      </w:r>
+      <w:r>
+        <w:t>;</w:t>
+      </w:r>
+    </w:p>
+    <w:p>
+      <w:pPr>
+        <w:ind w:left="2160"/>
+      </w:pPr>
+      <w:proofErr w:type="spellStart"/>
+      <w:proofErr w:type="gramStart"/>
+      <w:r>
+        <w:t>matchesNeededList</w:t>
+      </w:r>
+      <w:proofErr w:type="spellEnd"/>
+      <w:r>
+        <w:t>[</w:t>
+      </w:r>
+      <w:proofErr w:type="gramEnd"/>
+      <w:r>
+        <w:t>x].</w:t>
+      </w:r>
+      <w:proofErr w:type="spellStart"/>
+      <w:r>
+        <w:t>removeValue</w:t>
+      </w:r>
+      <w:proofErr w:type="spellEnd"/>
+      <w:r>
+        <w:t>(</w:t>
+      </w:r>
+      <w:proofErr w:type="spellStart"/>
+      <w:r>
+        <w:t>matchLocationsArray</w:t>
+      </w:r>
+      <w:proofErr w:type="spellEnd"/>
+      <w:r>
+        <w:t>[x]);</w:t>
+      </w:r>
+    </w:p>
+    <w:p>
+      <w:pPr>
+        <w:pStyle w:val="Subtitle"/>
         <w:rPr>
           <w:highlight w:val="cyan"/>
         </w:rPr>
+      </w:pPr>
+    </w:p>
+    <w:p>
+      <w:pPr>
+        <w:pStyle w:val="Subtitle"/>
+      </w:pPr>
+      <w:proofErr w:type="spellStart"/>
+      <w:proofErr w:type="gramStart"/>
+      <w:r>
+        <w:rPr>
+          <w:highlight w:val="cyan"/>
+        </w:rPr>
         <w:t>addRowToTestCases</w:t>
       </w:r>
       <w:proofErr w:type="spellEnd"/>
@@ -3732,110 +4234,110 @@
       </w:pPr>
       <w:proofErr w:type="gramStart"/>
       <w:r>
+        <w:t>Creation(</w:t>
+      </w:r>
+      <w:proofErr w:type="gramEnd"/>
+      <w:r>
+        <w:t>String</w:t>
+      </w:r>
+      <w:r>
+        <w:t xml:space="preserve"> input</w:t>
+      </w:r>
+      <w:r>
+        <w:t>)</w:t>
+      </w:r>
+    </w:p>
+    <w:p>
+      <w:pPr>
+        <w:ind w:left="720"/>
+      </w:pPr>
+      <w:r>
+        <w:t xml:space="preserve">Split </w:t>
+      </w:r>
+      <w:r>
+        <w:t>input</w:t>
+      </w:r>
+      <w:r>
+        <w:t xml:space="preserve"> at “:” – receive array [Strings]</w:t>
+      </w:r>
+    </w:p>
+    <w:p>
+      <w:pPr>
+        <w:ind w:left="720"/>
+      </w:pPr>
+      <w:r>
+        <w:t xml:space="preserve">String </w:t>
+      </w:r>
+      <w:proofErr w:type="spellStart"/>
+      <w:r>
+        <w:t>variableName</w:t>
+      </w:r>
+      <w:proofErr w:type="spellEnd"/>
+      <w:r>
+        <w:t xml:space="preserve"> = </w:t>
+      </w:r>
+      <w:proofErr w:type="gramStart"/>
+      <w:r>
+        <w:t>array[</w:t>
+      </w:r>
+      <w:proofErr w:type="gramEnd"/>
+      <w:r>
+        <w:t>0]</w:t>
+      </w:r>
+    </w:p>
+    <w:p>
+      <w:pPr>
+        <w:ind w:left="720"/>
+      </w:pPr>
+      <w:r>
+        <w:t xml:space="preserve">Split </w:t>
+      </w:r>
+      <w:proofErr w:type="gramStart"/>
+      <w:r>
+        <w:t>array[</w:t>
+      </w:r>
+      <w:proofErr w:type="gramEnd"/>
+      <w:r>
+        <w:t xml:space="preserve">1] at “,” – receive array [strings] = Array </w:t>
+      </w:r>
+      <w:proofErr w:type="spellStart"/>
+      <w:r>
+        <w:t>variableValues</w:t>
+      </w:r>
+      <w:proofErr w:type="spellEnd"/>
+    </w:p>
+    <w:p>
+      <w:pPr>
+        <w:ind w:left="720"/>
+      </w:pPr>
+      <w:r>
+        <w:t xml:space="preserve">Iterate over </w:t>
+      </w:r>
+      <w:proofErr w:type="spellStart"/>
+      <w:r>
+        <w:t>variableValues</w:t>
+      </w:r>
+      <w:proofErr w:type="spellEnd"/>
+      <w:r>
+        <w:t xml:space="preserve"> to remove extra </w:t>
+      </w:r>
+      <w:proofErr w:type="gramStart"/>
+      <w:r>
+        <w:t>“ “</w:t>
+      </w:r>
+      <w:proofErr w:type="gramEnd"/>
+      <w:r>
+        <w:t>s</w:t>
+      </w:r>
+    </w:p>
+    <w:p>
+      <w:pPr>
+        <w:pStyle w:val="Subtitle"/>
+      </w:pPr>
+      <w:proofErr w:type="spellStart"/>
+      <w:proofErr w:type="gramStart"/>
+      <w:r>
         <w:lastRenderedPageBreak/>
-        <w:t>Creation(</w:t>
-      </w:r>
-      <w:proofErr w:type="gramEnd"/>
-      <w:r>
-        <w:t>String</w:t>
-      </w:r>
-      <w:r>
-        <w:t xml:space="preserve"> input</w:t>
-      </w:r>
-      <w:r>
-        <w:t>)</w:t>
-      </w:r>
-    </w:p>
-    <w:p>
-      <w:pPr>
-        <w:ind w:left="720"/>
-      </w:pPr>
-      <w:r>
-        <w:t xml:space="preserve">Split </w:t>
-      </w:r>
-      <w:r>
-        <w:t>input</w:t>
-      </w:r>
-      <w:r>
-        <w:t xml:space="preserve"> at “:” – receive array [Strings]</w:t>
-      </w:r>
-    </w:p>
-    <w:p>
-      <w:pPr>
-        <w:ind w:left="720"/>
-      </w:pPr>
-      <w:r>
-        <w:t xml:space="preserve">String </w:t>
-      </w:r>
-      <w:proofErr w:type="spellStart"/>
-      <w:r>
-        <w:t>variableName</w:t>
-      </w:r>
-      <w:proofErr w:type="spellEnd"/>
-      <w:r>
-        <w:t xml:space="preserve"> = </w:t>
-      </w:r>
-      <w:proofErr w:type="gramStart"/>
-      <w:r>
-        <w:t>array[</w:t>
-      </w:r>
-      <w:proofErr w:type="gramEnd"/>
-      <w:r>
-        <w:t>0]</w:t>
-      </w:r>
-    </w:p>
-    <w:p>
-      <w:pPr>
-        <w:ind w:left="720"/>
-      </w:pPr>
-      <w:r>
-        <w:t xml:space="preserve">Split </w:t>
-      </w:r>
-      <w:proofErr w:type="gramStart"/>
-      <w:r>
-        <w:t>array[</w:t>
-      </w:r>
-      <w:proofErr w:type="gramEnd"/>
-      <w:r>
-        <w:t xml:space="preserve">1] at “,” – receive array [strings] = Array </w:t>
-      </w:r>
-      <w:proofErr w:type="spellStart"/>
-      <w:r>
-        <w:t>variableValues</w:t>
-      </w:r>
-      <w:proofErr w:type="spellEnd"/>
-    </w:p>
-    <w:p>
-      <w:pPr>
-        <w:ind w:left="720"/>
-      </w:pPr>
-      <w:r>
-        <w:t xml:space="preserve">Iterate over </w:t>
-      </w:r>
-      <w:proofErr w:type="spellStart"/>
-      <w:r>
-        <w:t>variableValues</w:t>
-      </w:r>
-      <w:proofErr w:type="spellEnd"/>
-      <w:r>
-        <w:t xml:space="preserve"> to remove extra </w:t>
-      </w:r>
-      <w:proofErr w:type="gramStart"/>
-      <w:r>
-        <w:t>“ “</w:t>
-      </w:r>
-      <w:proofErr w:type="gramEnd"/>
-      <w:r>
-        <w:t>s</w:t>
-      </w:r>
-    </w:p>
-    <w:p>
-      <w:pPr>
-        <w:pStyle w:val="Subtitle"/>
-      </w:pPr>
-      <w:proofErr w:type="spellStart"/>
-      <w:proofErr w:type="gramStart"/>
-      <w:r>
         <w:t>GetName</w:t>
       </w:r>
       <w:proofErr w:type="spellEnd"/>
@@ -4113,7 +4615,6 @@
     </w:p>
     <w:p>
       <w:r>
-        <w:lastRenderedPageBreak/>
         <w:tab/>
         <w:t>Initialize List values</w:t>
       </w:r>
@@ -4190,6 +4691,7 @@
         <w:pStyle w:val="Subtitle"/>
       </w:pPr>
       <w:r>
+        <w:lastRenderedPageBreak/>
         <w:t xml:space="preserve">Boolean </w:t>
       </w:r>
       <w:proofErr w:type="gramStart"/>
@@ -4910,6 +5412,7 @@
   <w:style w:type="character" w:default="1" w:styleId="DefaultParagraphFont">
     <w:name w:val="Default Paragraph Font"/>
     <w:uiPriority w:val="1"/>
+    <w:semiHidden/>
     <w:unhideWhenUsed/>
   </w:style>
   <w:style w:type="table" w:default="1" w:styleId="TableNormal">
@@ -5320,7 +5823,7 @@
 </file>
 
 <file path=customXml/itemProps1.xml><?xml version="1.0" encoding="utf-8"?>
-<ds:datastoreItem xmlns:ds="http://schemas.openxmlformats.org/officeDocument/2006/customXml" ds:itemID="{DC1DC6DD-EA81-4586-A3E9-96F695B8A65D}">
+<ds:datastoreItem xmlns:ds="http://schemas.openxmlformats.org/officeDocument/2006/customXml" ds:itemID="{28B2F36C-48AF-478E-8EEE-6BDCCE73440D}">
   <ds:schemaRefs>
     <ds:schemaRef ds:uri="http://schemas.openxmlformats.org/officeDocument/2006/bibliography"/>
   </ds:schemaRefs>

</xml_diff>

<commit_message>
finished sudo code re-org
</commit_message>
<xml_diff>
--- a/CombinationTestingTool/CTT Class & Method Plan.docx
+++ b/CombinationTestingTool/CTT Class & Method Plan.docx
@@ -6,8 +6,6 @@
       <w:pPr>
         <w:pStyle w:val="Title"/>
       </w:pPr>
-      <w:bookmarkStart w:id="0" w:name="_GoBack"/>
-      <w:bookmarkEnd w:id="0"/>
       <w:proofErr w:type="spellStart"/>
       <w:r>
         <w:t>CTTJFrame</w:t>
@@ -2783,172 +2781,244 @@
       <w:proofErr w:type="spellStart"/>
       <w:proofErr w:type="gramStart"/>
       <w:r>
-        <w:rPr>
-          <w:highlight w:val="cyan"/>
-        </w:rPr>
         <w:t>fillNthColumns</w:t>
       </w:r>
       <w:proofErr w:type="spellEnd"/>
       <w:r>
-        <w:rPr>
-          <w:highlight w:val="cyan"/>
-        </w:rPr>
         <w:t>(</w:t>
       </w:r>
       <w:proofErr w:type="gramEnd"/>
       <w:r>
-        <w:rPr>
-          <w:highlight w:val="cyan"/>
-        </w:rPr>
         <w:t xml:space="preserve">nth, </w:t>
       </w:r>
       <w:proofErr w:type="spellStart"/>
       <w:r>
-        <w:rPr>
-          <w:highlight w:val="cyan"/>
-        </w:rPr>
         <w:t>testCasesFullList</w:t>
       </w:r>
       <w:proofErr w:type="spellEnd"/>
       <w:r>
-        <w:rPr>
-          <w:highlight w:val="cyan"/>
-        </w:rPr>
         <w:t xml:space="preserve">, </w:t>
       </w:r>
       <w:proofErr w:type="spellStart"/>
       <w:r>
-        <w:rPr>
-          <w:highlight w:val="cyan"/>
-        </w:rPr>
         <w:t>cttVariableObjectsArray</w:t>
       </w:r>
       <w:proofErr w:type="spellEnd"/>
       <w:r>
-        <w:rPr>
-          <w:highlight w:val="cyan"/>
-        </w:rPr>
         <w:t>)</w:t>
       </w:r>
+      <w:r>
+        <w:rPr>
+          <w:highlight w:val="lightGray"/>
+        </w:rPr>
+        <w:t>//will need to be rewritten for nth option</w:t>
+      </w:r>
     </w:p>
     <w:p>
       <w:pPr>
         <w:ind w:left="720"/>
-      </w:pPr>
-      <w:proofErr w:type="spellStart"/>
-      <w:proofErr w:type="gramStart"/>
-      <w:r>
+        <w:rPr>
+          <w:highlight w:val="lightGray"/>
+        </w:rPr>
+      </w:pPr>
+      <w:proofErr w:type="spellStart"/>
+      <w:proofErr w:type="gramStart"/>
+      <w:r>
+        <w:rPr>
+          <w:highlight w:val="lightGray"/>
+        </w:rPr>
         <w:t>int</w:t>
       </w:r>
       <w:proofErr w:type="spellEnd"/>
       <w:proofErr w:type="gramEnd"/>
       <w:r>
+        <w:rPr>
+          <w:highlight w:val="lightGray"/>
+        </w:rPr>
         <w:t xml:space="preserve"> </w:t>
       </w:r>
       <w:proofErr w:type="spellStart"/>
       <w:r>
+        <w:rPr>
+          <w:highlight w:val="lightGray"/>
+        </w:rPr>
         <w:t>casesNeeded</w:t>
       </w:r>
       <w:proofErr w:type="spellEnd"/>
       <w:r>
+        <w:rPr>
+          <w:highlight w:val="lightGray"/>
+        </w:rPr>
         <w:t xml:space="preserve"> =</w:t>
       </w:r>
       <w:r>
+        <w:rPr>
+          <w:highlight w:val="lightGray"/>
+        </w:rPr>
         <w:t xml:space="preserve"> 1</w:t>
       </w:r>
       <w:r>
+        <w:rPr>
+          <w:highlight w:val="lightGray"/>
+        </w:rPr>
         <w:t>;</w:t>
       </w:r>
     </w:p>
     <w:p>
       <w:pPr>
         <w:ind w:left="720"/>
-      </w:pPr>
-      <w:proofErr w:type="gramStart"/>
-      <w:r>
+        <w:rPr>
+          <w:highlight w:val="lightGray"/>
+        </w:rPr>
+      </w:pPr>
+      <w:proofErr w:type="gramStart"/>
+      <w:r>
+        <w:rPr>
+          <w:highlight w:val="lightGray"/>
+        </w:rPr>
         <w:t>for(</w:t>
       </w:r>
       <w:proofErr w:type="spellStart"/>
       <w:proofErr w:type="gramEnd"/>
       <w:r>
+        <w:rPr>
+          <w:highlight w:val="lightGray"/>
+        </w:rPr>
         <w:t>int</w:t>
       </w:r>
       <w:proofErr w:type="spellEnd"/>
       <w:r>
+        <w:rPr>
+          <w:highlight w:val="lightGray"/>
+        </w:rPr>
         <w:t xml:space="preserve"> x = </w:t>
       </w:r>
       <w:r>
+        <w:rPr>
+          <w:highlight w:val="lightGray"/>
+        </w:rPr>
         <w:t>0</w:t>
       </w:r>
       <w:r>
+        <w:rPr>
+          <w:highlight w:val="lightGray"/>
+        </w:rPr>
         <w:t>; x &lt; nth; x++)</w:t>
       </w:r>
     </w:p>
     <w:p>
       <w:pPr>
         <w:ind w:left="1440"/>
-      </w:pPr>
-      <w:r>
+        <w:rPr>
+          <w:highlight w:val="lightGray"/>
+        </w:rPr>
+      </w:pPr>
+      <w:r>
+        <w:rPr>
+          <w:highlight w:val="lightGray"/>
+        </w:rPr>
         <w:t xml:space="preserve"> </w:t>
       </w:r>
       <w:proofErr w:type="spellStart"/>
       <w:proofErr w:type="gramStart"/>
       <w:r>
+        <w:rPr>
+          <w:highlight w:val="lightGray"/>
+        </w:rPr>
         <w:t>casesNeeded</w:t>
       </w:r>
       <w:proofErr w:type="spellEnd"/>
       <w:proofErr w:type="gramEnd"/>
       <w:r>
+        <w:rPr>
+          <w:highlight w:val="lightGray"/>
+        </w:rPr>
         <w:t xml:space="preserve"> = </w:t>
       </w:r>
       <w:proofErr w:type="spellStart"/>
       <w:r>
+        <w:rPr>
+          <w:highlight w:val="lightGray"/>
+        </w:rPr>
         <w:t>casesNeeded</w:t>
       </w:r>
       <w:proofErr w:type="spellEnd"/>
       <w:r>
+        <w:rPr>
+          <w:highlight w:val="lightGray"/>
+        </w:rPr>
         <w:t>*</w:t>
       </w:r>
       <w:proofErr w:type="spellStart"/>
       <w:r>
+        <w:rPr>
+          <w:highlight w:val="lightGray"/>
+        </w:rPr>
         <w:t>cttVariableObjectsArray</w:t>
       </w:r>
       <w:proofErr w:type="spellEnd"/>
       <w:r>
+        <w:rPr>
+          <w:highlight w:val="lightGray"/>
+        </w:rPr>
         <w:t>[x].</w:t>
       </w:r>
       <w:proofErr w:type="spellStart"/>
       <w:r>
+        <w:rPr>
+          <w:highlight w:val="lightGray"/>
+        </w:rPr>
         <w:t>getNumberValues</w:t>
       </w:r>
       <w:proofErr w:type="spellEnd"/>
       <w:r>
+        <w:rPr>
+          <w:highlight w:val="lightGray"/>
+        </w:rPr>
         <w:t>();</w:t>
       </w:r>
     </w:p>
     <w:p>
       <w:pPr>
         <w:ind w:left="720"/>
-      </w:pPr>
-      <w:proofErr w:type="gramStart"/>
-      <w:r>
+        <w:rPr>
+          <w:highlight w:val="lightGray"/>
+        </w:rPr>
+      </w:pPr>
+      <w:proofErr w:type="gramStart"/>
+      <w:r>
+        <w:rPr>
+          <w:highlight w:val="lightGray"/>
+        </w:rPr>
         <w:t>for(</w:t>
       </w:r>
       <w:proofErr w:type="spellStart"/>
       <w:proofErr w:type="gramEnd"/>
       <w:r>
+        <w:rPr>
+          <w:highlight w:val="lightGray"/>
+        </w:rPr>
         <w:t>int</w:t>
       </w:r>
       <w:proofErr w:type="spellEnd"/>
       <w:r>
+        <w:rPr>
+          <w:highlight w:val="lightGray"/>
+        </w:rPr>
         <w:t xml:space="preserve"> x = 0; x &lt; </w:t>
       </w:r>
       <w:proofErr w:type="spellStart"/>
       <w:r>
+        <w:rPr>
+          <w:highlight w:val="lightGray"/>
+        </w:rPr>
         <w:t>casesNeeded</w:t>
       </w:r>
       <w:proofErr w:type="spellEnd"/>
       <w:r>
+        <w:rPr>
+          <w:highlight w:val="lightGray"/>
+        </w:rPr>
         <w:t>; x++)</w:t>
       </w:r>
     </w:p>
@@ -2958,122 +3028,777 @@
       </w:pPr>
       <w:proofErr w:type="gramStart"/>
       <w:r>
+        <w:rPr>
+          <w:highlight w:val="lightGray"/>
+        </w:rPr>
         <w:t>testCasesFullList.add(</w:t>
       </w:r>
       <w:proofErr w:type="gramEnd"/>
       <w:r>
         <w:rPr>
           <w:color w:val="C45911" w:themeColor="accent2" w:themeShade="BF"/>
-        </w:rPr>
-        <w:t>TestCaseObject</w:t>
+          <w:highlight w:val="lightGray"/>
+        </w:rPr>
+        <w:t>TestCaseObject(</w:t>
+      </w:r>
+      <w:r>
+        <w:rPr>
+          <w:color w:val="000000" w:themeColor="text1"/>
+          <w:highlight w:val="lightGray"/>
+        </w:rPr>
+        <w:t>cttVariableObjectsArray.length</w:t>
       </w:r>
       <w:r>
         <w:rPr>
           <w:color w:val="C45911" w:themeColor="accent2" w:themeShade="BF"/>
-        </w:rPr>
+          <w:highlight w:val="lightGray"/>
+        </w:rPr>
+        <w:t>)</w:t>
+      </w:r>
+      <w:r>
+        <w:rPr>
+          <w:highlight w:val="lightGray"/>
+        </w:rPr>
+        <w:t>);</w:t>
+      </w:r>
+    </w:p>
+    <w:p>
+      <w:pPr>
+        <w:ind w:left="720"/>
+      </w:pPr>
+      <w:proofErr w:type="gramStart"/>
+      <w:r>
+        <w:t>for(</w:t>
+      </w:r>
+      <w:proofErr w:type="spellStart"/>
+      <w:proofErr w:type="gramEnd"/>
+      <w:r>
+        <w:t>int</w:t>
+      </w:r>
+      <w:proofErr w:type="spellEnd"/>
+      <w:r>
+        <w:t xml:space="preserve"> </w:t>
+      </w:r>
+      <w:proofErr w:type="spellStart"/>
+      <w:r>
+        <w:t>firstVariable</w:t>
+      </w:r>
+      <w:proofErr w:type="spellEnd"/>
+      <w:r>
+        <w:t xml:space="preserve"> = 0; </w:t>
+      </w:r>
+      <w:proofErr w:type="spellStart"/>
+      <w:r>
+        <w:t>firstVariable</w:t>
+      </w:r>
+      <w:proofErr w:type="spellEnd"/>
+      <w:r>
+        <w:t xml:space="preserve"> &lt; </w:t>
+      </w:r>
+      <w:proofErr w:type="spellStart"/>
+      <w:r>
+        <w:t>cttVariableObjectsArray</w:t>
+      </w:r>
+      <w:proofErr w:type="spellEnd"/>
+      <w:r>
+        <w:t>[0].</w:t>
+      </w:r>
+      <w:proofErr w:type="spellStart"/>
+      <w:r>
+        <w:t>getNumberValues</w:t>
+      </w:r>
+      <w:proofErr w:type="spellEnd"/>
+      <w:r>
+        <w:t xml:space="preserve">(); </w:t>
+      </w:r>
+      <w:proofErr w:type="spellStart"/>
+      <w:r>
+        <w:t>firstVariable</w:t>
+      </w:r>
+      <w:proofErr w:type="spellEnd"/>
+      <w:r>
+        <w:t xml:space="preserve"> ++)</w:t>
+      </w:r>
+    </w:p>
+    <w:p>
+      <w:pPr>
+        <w:ind w:left="1440"/>
+      </w:pPr>
+      <w:proofErr w:type="gramStart"/>
+      <w:r>
+        <w:t>for(</w:t>
+      </w:r>
+      <w:proofErr w:type="spellStart"/>
+      <w:proofErr w:type="gramEnd"/>
+      <w:r>
+        <w:t>int</w:t>
+      </w:r>
+      <w:proofErr w:type="spellEnd"/>
+      <w:r>
+        <w:t xml:space="preserve"> </w:t>
+      </w:r>
+      <w:proofErr w:type="spellStart"/>
+      <w:r>
+        <w:t>secondVariable</w:t>
+      </w:r>
+      <w:proofErr w:type="spellEnd"/>
+      <w:r>
+        <w:t xml:space="preserve"> = 0; </w:t>
+      </w:r>
+      <w:proofErr w:type="spellStart"/>
+      <w:r>
+        <w:t>secondVariable</w:t>
+      </w:r>
+      <w:proofErr w:type="spellEnd"/>
+      <w:r>
+        <w:t xml:space="preserve"> &lt; </w:t>
+      </w:r>
+      <w:proofErr w:type="spellStart"/>
+      <w:r>
+        <w:t>cttVariableObjectsArray</w:t>
+      </w:r>
+      <w:proofErr w:type="spellEnd"/>
+      <w:r>
+        <w:t>[1].</w:t>
+      </w:r>
+      <w:proofErr w:type="spellStart"/>
+      <w:r>
+        <w:t>getNumberValues</w:t>
+      </w:r>
+      <w:proofErr w:type="spellEnd"/>
+      <w:r>
+        <w:t xml:space="preserve">(); </w:t>
+      </w:r>
+      <w:proofErr w:type="spellStart"/>
+      <w:r>
+        <w:t>seccondVariable</w:t>
+      </w:r>
+      <w:proofErr w:type="spellEnd"/>
+      <w:r>
+        <w:t xml:space="preserve"> ++)</w:t>
+      </w:r>
+    </w:p>
+    <w:p>
+      <w:pPr>
+        <w:ind w:left="1440"/>
+      </w:pPr>
+      <w:r>
+        <w:tab/>
+      </w:r>
+      <w:proofErr w:type="gramStart"/>
+      <w:r>
+        <w:t>testCasesFullList.add(</w:t>
+      </w:r>
+      <w:proofErr w:type="gramEnd"/>
+      <w:r>
+        <w:rPr>
+          <w:color w:val="ED7D31" w:themeColor="accent2"/>
+        </w:rPr>
+        <w:t>TestCaseObject(</w:t>
+      </w:r>
+      <w:r>
+        <w:t>cttVariableObjectsArray.length)</w:t>
+      </w:r>
+      <w:r>
+        <w:rPr>
+          <w:color w:val="ED7D31" w:themeColor="accent2"/>
+        </w:rPr>
+        <w:t>)</w:t>
+      </w:r>
+      <w:r>
+        <w:t>:</w:t>
+      </w:r>
+    </w:p>
+    <w:p>
+      <w:pPr>
+        <w:ind w:left="1440"/>
+      </w:pPr>
+      <w:r>
+        <w:tab/>
+      </w:r>
+      <w:proofErr w:type="spellStart"/>
+      <w:proofErr w:type="gramStart"/>
+      <w:r>
+        <w:t>testCasesFullList</w:t>
+      </w:r>
+      <w:proofErr w:type="spellEnd"/>
+      <w:r>
+        <w:t>[</w:t>
+      </w:r>
+      <w:proofErr w:type="spellStart"/>
+      <w:proofErr w:type="gramEnd"/>
+      <w:r>
+        <w:t>testCasesFullList.length</w:t>
+      </w:r>
+      <w:proofErr w:type="spellEnd"/>
+      <w:r>
+        <w:t xml:space="preserve"> – 1].</w:t>
+      </w:r>
+      <w:proofErr w:type="spellStart"/>
+      <w:r>
+        <w:t>addValue</w:t>
+      </w:r>
+      <w:proofErr w:type="spellEnd"/>
+      <w:r>
+        <w:t xml:space="preserve">(0 , </w:t>
+      </w:r>
+      <w:proofErr w:type="spellStart"/>
+      <w:r>
+        <w:t>cttVariableObjectsArray</w:t>
+      </w:r>
+      <w:proofErr w:type="spellEnd"/>
+      <w:r>
+        <w:t>[0].</w:t>
+      </w:r>
+      <w:proofErr w:type="spellStart"/>
+      <w:r>
+        <w:t>getValue</w:t>
+      </w:r>
+      <w:proofErr w:type="spellEnd"/>
+      <w:r>
         <w:t>(</w:t>
       </w:r>
-      <w:r>
-        <w:rPr>
-          <w:color w:val="000000" w:themeColor="text1"/>
-        </w:rPr>
-        <w:t>cttVariableObjectsArray.length</w:t>
-      </w:r>
-      <w:r>
-        <w:rPr>
-          <w:color w:val="C45911" w:themeColor="accent2" w:themeShade="BF"/>
-        </w:rPr>
+      <w:proofErr w:type="spellStart"/>
+      <w:r>
+        <w:t>firstVariable</w:t>
+      </w:r>
+      <w:proofErr w:type="spellEnd"/>
+      <w:r>
+        <w:t>));</w:t>
+      </w:r>
+    </w:p>
+    <w:p>
+      <w:pPr>
+        <w:ind w:left="1440"/>
+      </w:pPr>
+      <w:r>
+        <w:tab/>
+      </w:r>
+      <w:proofErr w:type="spellStart"/>
+      <w:proofErr w:type="gramStart"/>
+      <w:r>
+        <w:t>testCasesFullList</w:t>
+      </w:r>
+      <w:proofErr w:type="spellEnd"/>
+      <w:r>
+        <w:t>[</w:t>
+      </w:r>
+      <w:proofErr w:type="spellStart"/>
+      <w:proofErr w:type="gramEnd"/>
+      <w:r>
+        <w:t>testCasesFullList.length</w:t>
+      </w:r>
+      <w:proofErr w:type="spellEnd"/>
+      <w:r>
+        <w:t xml:space="preserve"> – 1].</w:t>
+      </w:r>
+      <w:proofErr w:type="spellStart"/>
+      <w:r>
+        <w:t>addValue</w:t>
+      </w:r>
+      <w:proofErr w:type="spellEnd"/>
+      <w:r>
+        <w:t>(</w:t>
+      </w:r>
+      <w:r>
+        <w:t>1</w:t>
+      </w:r>
+      <w:r>
+        <w:t xml:space="preserve"> , </w:t>
+      </w:r>
+      <w:proofErr w:type="spellStart"/>
+      <w:r>
+        <w:t>cttVariab</w:t>
+      </w:r>
+      <w:r>
+        <w:t>leObjectsArray</w:t>
+      </w:r>
+      <w:proofErr w:type="spellEnd"/>
+      <w:r>
+        <w:t>[1].</w:t>
+      </w:r>
+      <w:proofErr w:type="spellStart"/>
+      <w:r>
+        <w:t>getValue</w:t>
+      </w:r>
+      <w:proofErr w:type="spellEnd"/>
+      <w:r>
+        <w:t>(</w:t>
+      </w:r>
+      <w:proofErr w:type="spellStart"/>
+      <w:r>
+        <w:t>second</w:t>
+      </w:r>
+      <w:r>
+        <w:t>Variable</w:t>
+      </w:r>
+      <w:proofErr w:type="spellEnd"/>
+      <w:r>
+        <w:t>));</w:t>
+      </w:r>
+    </w:p>
+    <w:p>
+      <w:pPr>
+        <w:ind w:left="1440"/>
+      </w:pPr>
+    </w:p>
+    <w:p>
+      <w:pPr>
+        <w:pStyle w:val="Subtitle"/>
+      </w:pPr>
+      <w:proofErr w:type="spellStart"/>
+      <w:proofErr w:type="gramStart"/>
+      <w:r>
+        <w:t>boolean</w:t>
+      </w:r>
+      <w:proofErr w:type="spellEnd"/>
+      <w:proofErr w:type="gramEnd"/>
+      <w:r>
+        <w:t xml:space="preserve"> </w:t>
+      </w:r>
+      <w:proofErr w:type="spellStart"/>
+      <w:r>
+        <w:t>AnswerFound</w:t>
+      </w:r>
+      <w:proofErr w:type="spellEnd"/>
+      <w:r>
+        <w:t>(</w:t>
+      </w:r>
+      <w:proofErr w:type="spellStart"/>
+      <w:r>
+        <w:t>caseLocation</w:t>
+      </w:r>
+      <w:proofErr w:type="spellEnd"/>
+      <w:r>
+        <w:t xml:space="preserve"> </w:t>
+      </w:r>
+      <w:r>
+        <w:rPr>
+          <w:highlight w:val="yellow"/>
+        </w:rPr>
+        <w:t>(may need to be shared by whole class)</w:t>
+      </w:r>
+      <w:r>
+        <w:t xml:space="preserve">, </w:t>
+      </w:r>
+      <w:proofErr w:type="spellStart"/>
+      <w:r>
+        <w:t>matchLocationsArray</w:t>
+      </w:r>
+      <w:proofErr w:type="spellEnd"/>
+      <w:r>
+        <w:t xml:space="preserve">, </w:t>
+      </w:r>
+      <w:proofErr w:type="spellStart"/>
+      <w:r>
+        <w:t>matchesNeededList</w:t>
+      </w:r>
+      <w:proofErr w:type="spellEnd"/>
+      <w:r>
+        <w:t>, #</w:t>
+      </w:r>
+      <w:proofErr w:type="spellStart"/>
+      <w:r>
+        <w:t>MatchesRequired</w:t>
+      </w:r>
+      <w:proofErr w:type="spellEnd"/>
+      <w:r>
+        <w:t xml:space="preserve">, </w:t>
+      </w:r>
+      <w:proofErr w:type="spellStart"/>
+      <w:r>
+        <w:t>testCasesFullList</w:t>
+      </w:r>
+      <w:proofErr w:type="spellEnd"/>
+      <w:r>
         <w:t>)</w:t>
       </w:r>
+    </w:p>
+    <w:p>
+      <w:r>
+        <w:tab/>
+      </w:r>
+      <w:proofErr w:type="spellStart"/>
+      <w:proofErr w:type="gramStart"/>
+      <w:r>
+        <w:t>matchL</w:t>
+      </w:r>
+      <w:r>
+        <w:t>ocations</w:t>
+      </w:r>
+      <w:r>
+        <w:t>Array</w:t>
+      </w:r>
+      <w:proofErr w:type="spellEnd"/>
+      <w:proofErr w:type="gramEnd"/>
+      <w:r>
+        <w:t xml:space="preserve"> = </w:t>
+      </w:r>
+      <w:proofErr w:type="spellStart"/>
+      <w:r>
+        <w:t>Int</w:t>
+      </w:r>
+      <w:proofErr w:type="spellEnd"/>
+      <w:r>
+        <w:t>[#</w:t>
+      </w:r>
+      <w:proofErr w:type="spellStart"/>
+      <w:r>
+        <w:t>MatchesRequired</w:t>
+      </w:r>
+      <w:proofErr w:type="spellEnd"/>
+      <w:r>
+        <w:t>]</w:t>
+      </w:r>
+      <w:r>
+        <w:t>;</w:t>
+      </w:r>
+    </w:p>
+    <w:p>
+      <w:r>
+        <w:tab/>
+      </w:r>
+      <w:proofErr w:type="gramStart"/>
+      <w:r>
+        <w:t>while(</w:t>
+      </w:r>
+      <w:proofErr w:type="spellStart"/>
+      <w:proofErr w:type="gramEnd"/>
+      <w:r>
+        <w:t>caseLocation</w:t>
+      </w:r>
+      <w:proofErr w:type="spellEnd"/>
+      <w:r>
+        <w:t>&lt;</w:t>
+      </w:r>
+      <w:proofErr w:type="spellStart"/>
+      <w:r>
+        <w:t>testCasesFullList.length</w:t>
+      </w:r>
+      <w:proofErr w:type="spellEnd"/>
+      <w:r>
+        <w:t xml:space="preserve"> &amp;&amp; </w:t>
+      </w:r>
+      <w:proofErr w:type="spellStart"/>
+      <w:r>
+        <w:t>G</w:t>
+      </w:r>
+      <w:r>
+        <w:t>etCount</w:t>
+      </w:r>
+      <w:proofErr w:type="spellEnd"/>
+      <w:r>
+        <w:t>(</w:t>
+      </w:r>
+      <w:proofErr w:type="spellStart"/>
+      <w:r>
+        <w:t>matchL</w:t>
+      </w:r>
+      <w:r>
+        <w:t>ocations</w:t>
+      </w:r>
+      <w:r>
+        <w:t>Array</w:t>
+      </w:r>
+      <w:proofErr w:type="spellEnd"/>
+      <w:r>
+        <w:t>) &lt; #</w:t>
+      </w:r>
+      <w:proofErr w:type="spellStart"/>
+      <w:r>
+        <w:t>MatchesRequired</w:t>
+      </w:r>
+      <w:proofErr w:type="spellEnd"/>
       <w:r>
         <w:t>)</w:t>
       </w:r>
-      <w:r>
-        <w:t>;</w:t>
-      </w:r>
-    </w:p>
-    <w:p>
-      <w:pPr>
-        <w:ind w:left="720"/>
-        <w:rPr>
-          <w:highlight w:val="yellow"/>
-        </w:rPr>
-      </w:pPr>
-      <w:proofErr w:type="gramStart"/>
-      <w:r>
-        <w:rPr>
-          <w:highlight w:val="yellow"/>
-        </w:rPr>
+    </w:p>
+    <w:p>
+      <w:pPr>
+        <w:ind w:left="1440"/>
+      </w:pPr>
+      <w:proofErr w:type="gramStart"/>
+      <w:r>
+        <w:lastRenderedPageBreak/>
+        <w:t>if(</w:t>
+      </w:r>
+      <w:proofErr w:type="gramEnd"/>
+      <w:r>
+        <w:t>testCasesFullList.get(caseLocation).getValue(matchesNeededList.length) == “ “)</w:t>
+      </w:r>
+    </w:p>
+    <w:p>
+      <w:pPr>
+        <w:ind w:left="2160"/>
+      </w:pPr>
+      <w:r>
+        <w:t>if(</w:t>
+      </w:r>
+      <w:proofErr w:type="spellStart"/>
+      <w:r>
+        <w:t>matchesNeeded</w:t>
+      </w:r>
+      <w:r>
+        <w:t>List</w:t>
+      </w:r>
+      <w:proofErr w:type="spellEnd"/>
+      <w:r>
+        <w:t>[matchesNeededList.length-1</w:t>
+      </w:r>
+      <w:r>
+        <w:t xml:space="preserve">].get(0) == </w:t>
+      </w:r>
+      <w:proofErr w:type="spellStart"/>
+      <w:r>
+        <w:t>tes</w:t>
+      </w:r>
+      <w:r>
+        <w:t>tC</w:t>
+      </w:r>
+      <w:r>
+        <w:t>ases</w:t>
+      </w:r>
+      <w:r>
+        <w:t>FullList</w:t>
+      </w:r>
+      <w:proofErr w:type="spellEnd"/>
+      <w:r>
+        <w:t>(</w:t>
+      </w:r>
+      <w:proofErr w:type="spellStart"/>
+      <w:r>
+        <w:t>caseLocation</w:t>
+      </w:r>
+      <w:proofErr w:type="spellEnd"/>
+      <w:r>
+        <w:t>).get(matchesNeededList.length-1</w:t>
+      </w:r>
+      <w:r>
+        <w:t xml:space="preserve">) || “ “ == </w:t>
+      </w:r>
+      <w:proofErr w:type="spellStart"/>
+      <w:r>
+        <w:t>testCasesFullList</w:t>
+      </w:r>
+      <w:proofErr w:type="spellEnd"/>
+      <w:r>
+        <w:t>(</w:t>
+      </w:r>
+      <w:proofErr w:type="spellStart"/>
+      <w:r>
+        <w:t>caseLocation</w:t>
+      </w:r>
+      <w:proofErr w:type="spellEnd"/>
+      <w:r>
+        <w:t>).get(matchesNeededList.length-1))</w:t>
+      </w:r>
+    </w:p>
+    <w:p>
+      <w:pPr>
+        <w:ind w:left="2160"/>
+      </w:pPr>
+      <w:r>
+        <w:tab/>
+      </w:r>
+      <w:proofErr w:type="gramStart"/>
+      <w:r>
         <w:t>for(</w:t>
       </w:r>
       <w:proofErr w:type="spellStart"/>
       <w:proofErr w:type="gramEnd"/>
       <w:r>
-        <w:rPr>
-          <w:highlight w:val="yellow"/>
-        </w:rPr>
         <w:t>int</w:t>
       </w:r>
       <w:proofErr w:type="spellEnd"/>
       <w:r>
-        <w:rPr>
-          <w:highlight w:val="yellow"/>
-        </w:rPr>
-        <w:t xml:space="preserve"> x = 0; x &lt; nth; x++)</w:t>
-      </w:r>
-    </w:p>
-    <w:p>
-      <w:pPr>
-        <w:ind w:left="1440"/>
-      </w:pPr>
-      <w:proofErr w:type="gramStart"/>
-      <w:r>
-        <w:rPr>
-          <w:highlight w:val="yellow"/>
-        </w:rPr>
-        <w:t>for(</w:t>
-      </w:r>
-      <w:proofErr w:type="spellStart"/>
-      <w:proofErr w:type="gramEnd"/>
-      <w:r>
-        <w:rPr>
-          <w:highlight w:val="yellow"/>
-        </w:rPr>
+        <w:t xml:space="preserve"> x = </w:t>
+      </w:r>
+      <w:proofErr w:type="spellStart"/>
+      <w:r>
+        <w:t>matchesNeededList.length</w:t>
+      </w:r>
+      <w:proofErr w:type="spellEnd"/>
+      <w:r>
+        <w:t xml:space="preserve"> – 2; x &gt;= 0; x--)</w:t>
+      </w:r>
+    </w:p>
+    <w:p>
+      <w:pPr>
+        <w:ind w:left="3600"/>
+      </w:pPr>
+      <w:proofErr w:type="gramStart"/>
+      <w:r>
+        <w:t>if(</w:t>
+      </w:r>
+      <w:proofErr w:type="gramEnd"/>
+      <w:r>
+        <w:t>matchesNeeded</w:t>
+      </w:r>
+      <w:r>
+        <w:t>List[x].contains(testCasesFullList</w:t>
+      </w:r>
+      <w:r>
+        <w:t>(</w:t>
+      </w:r>
+      <w:r>
+        <w:t>caseLocation</w:t>
+      </w:r>
+      <w:r>
+        <w:t>).get(</w:t>
+      </w:r>
+      <w:r>
+        <w:t>x</w:t>
+      </w:r>
+      <w:r>
+        <w:t>)</w:t>
+      </w:r>
+      <w:r>
+        <w:t>)</w:t>
+      </w:r>
+      <w:r>
+        <w:t xml:space="preserve"> || </w:t>
+      </w:r>
+      <w:proofErr w:type="spellStart"/>
+      <w:r>
+        <w:t>test</w:t>
+      </w:r>
+      <w:r>
+        <w:t>CasesFullList</w:t>
+      </w:r>
+      <w:proofErr w:type="spellEnd"/>
+      <w:r>
+        <w:t>(</w:t>
+      </w:r>
+      <w:proofErr w:type="spellStart"/>
+      <w:r>
+        <w:t>caseLocation</w:t>
+      </w:r>
+      <w:proofErr w:type="spellEnd"/>
+      <w:r>
+        <w:t>)</w:t>
+      </w:r>
+      <w:r>
+        <w:t>.get(</w:t>
+      </w:r>
+      <w:r>
+        <w:t>x</w:t>
+      </w:r>
+      <w:r>
+        <w:t>) == “ “)</w:t>
+      </w:r>
+    </w:p>
+    <w:p>
+      <w:pPr>
+        <w:ind w:left="3600"/>
+      </w:pPr>
+      <w:r>
+        <w:tab/>
+      </w:r>
+      <w:proofErr w:type="spellStart"/>
+      <w:proofErr w:type="gramStart"/>
+      <w:r>
+        <w:t>matchLocationsArray</w:t>
+      </w:r>
+      <w:proofErr w:type="spellEnd"/>
+      <w:r>
+        <w:t>[</w:t>
+      </w:r>
+      <w:proofErr w:type="gramEnd"/>
+      <w:r>
+        <w:t>x] = matchesNeededList[x].getLocation(testCasesFullList(caseLocation).get(x));</w:t>
+      </w:r>
+    </w:p>
+    <w:p>
+      <w:pPr>
+        <w:ind w:left="3600"/>
+      </w:pPr>
+      <w:proofErr w:type="gramStart"/>
+      <w:r>
+        <w:t>else</w:t>
+      </w:r>
+      <w:proofErr w:type="gramEnd"/>
+    </w:p>
+    <w:p>
+      <w:pPr>
+        <w:ind w:left="3600"/>
+      </w:pPr>
+      <w:r>
+        <w:tab/>
+      </w:r>
+      <w:proofErr w:type="spellStart"/>
+      <w:proofErr w:type="gramStart"/>
+      <w:r>
+        <w:t>matchLocationsArray</w:t>
+      </w:r>
+      <w:proofErr w:type="spellEnd"/>
+      <w:r>
+        <w:t>[</w:t>
+      </w:r>
+      <w:proofErr w:type="gramEnd"/>
+      <w:r>
+        <w:t>x] = null;</w:t>
+      </w:r>
+    </w:p>
+    <w:p>
+      <w:r>
+        <w:tab/>
+      </w:r>
+      <w:proofErr w:type="gramStart"/>
+      <w:r>
+        <w:t>return</w:t>
+      </w:r>
+      <w:proofErr w:type="gramEnd"/>
+      <w:r>
+        <w:t xml:space="preserve"> (!</w:t>
+      </w:r>
+      <w:proofErr w:type="spellStart"/>
+      <w:r>
+        <w:t>GetCount</w:t>
+      </w:r>
+      <w:proofErr w:type="spellEnd"/>
+      <w:r>
+        <w:t>(</w:t>
+      </w:r>
+      <w:proofErr w:type="spellStart"/>
+      <w:r>
+        <w:t>matchL</w:t>
+      </w:r>
+      <w:r>
+        <w:t>ocations</w:t>
+      </w:r>
+      <w:r>
+        <w:t>Array</w:t>
+      </w:r>
+      <w:proofErr w:type="spellEnd"/>
+      <w:r>
+        <w:t>)&lt;#</w:t>
+      </w:r>
+      <w:proofErr w:type="spellStart"/>
+      <w:r>
+        <w:t>MatchesRequired</w:t>
+      </w:r>
+      <w:proofErr w:type="spellEnd"/>
+      <w:r>
+        <w:t>)</w:t>
+      </w:r>
+    </w:p>
+    <w:p>
+      <w:pPr>
+        <w:pStyle w:val="Subtitle"/>
+      </w:pPr>
+      <w:proofErr w:type="spellStart"/>
+      <w:proofErr w:type="gramStart"/>
+      <w:r>
         <w:t>int</w:t>
       </w:r>
       <w:proofErr w:type="spellEnd"/>
-      <w:r>
-        <w:rPr>
-          <w:highlight w:val="yellow"/>
-        </w:rPr>
-        <w:t xml:space="preserve"> y = 0;</w:t>
-      </w:r>
+      <w:proofErr w:type="gramEnd"/>
       <w:r>
         <w:t xml:space="preserve"> </w:t>
       </w:r>
-    </w:p>
-    <w:p>
-      <w:pPr>
-        <w:ind w:left="1440"/>
-      </w:pPr>
-    </w:p>
-    <w:p>
-      <w:pPr>
-        <w:pStyle w:val="Subtitle"/>
-      </w:pPr>
-      <w:proofErr w:type="spellStart"/>
-      <w:proofErr w:type="gramStart"/>
-      <w:r>
-        <w:t>boolean</w:t>
-      </w:r>
-      <w:proofErr w:type="spellEnd"/>
-      <w:proofErr w:type="gramEnd"/>
-      <w:r>
-        <w:t xml:space="preserve"> </w:t>
-      </w:r>
-      <w:proofErr w:type="spellStart"/>
-      <w:r>
-        <w:t>AnswerFound</w:t>
+      <w:proofErr w:type="spellStart"/>
+      <w:r>
+        <w:t>GetCount</w:t>
       </w:r>
       <w:proofErr w:type="spellEnd"/>
       <w:r>
@@ -3081,61 +3806,6 @@
       </w:r>
       <w:proofErr w:type="spellStart"/>
       <w:r>
-        <w:t>caseLocation</w:t>
-      </w:r>
-      <w:proofErr w:type="spellEnd"/>
-      <w:r>
-        <w:t xml:space="preserve"> </w:t>
-      </w:r>
-      <w:r>
-        <w:rPr>
-          <w:highlight w:val="yellow"/>
-        </w:rPr>
-        <w:t>(may need to be shared by whole class)</w:t>
-      </w:r>
-      <w:r>
-        <w:t xml:space="preserve">, </w:t>
-      </w:r>
-      <w:proofErr w:type="spellStart"/>
-      <w:r>
-        <w:t>matchLocationsArray</w:t>
-      </w:r>
-      <w:proofErr w:type="spellEnd"/>
-      <w:r>
-        <w:t xml:space="preserve">, </w:t>
-      </w:r>
-      <w:proofErr w:type="spellStart"/>
-      <w:r>
-        <w:t>matchesNeededList</w:t>
-      </w:r>
-      <w:proofErr w:type="spellEnd"/>
-      <w:r>
-        <w:t>, #</w:t>
-      </w:r>
-      <w:proofErr w:type="spellStart"/>
-      <w:r>
-        <w:t>MatchesRequired</w:t>
-      </w:r>
-      <w:proofErr w:type="spellEnd"/>
-      <w:r>
-        <w:t xml:space="preserve">, </w:t>
-      </w:r>
-      <w:proofErr w:type="spellStart"/>
-      <w:r>
-        <w:t>testCasesFullList</w:t>
-      </w:r>
-      <w:proofErr w:type="spellEnd"/>
-      <w:r>
-        <w:t>)</w:t>
-      </w:r>
-    </w:p>
-    <w:p>
-      <w:r>
-        <w:tab/>
-      </w:r>
-      <w:proofErr w:type="spellStart"/>
-      <w:proofErr w:type="gramStart"/>
-      <w:r>
         <w:t>matchL</w:t>
       </w:r>
       <w:r>
@@ -3145,416 +3815,7 @@
         <w:t>Array</w:t>
       </w:r>
       <w:proofErr w:type="spellEnd"/>
-      <w:proofErr w:type="gramEnd"/>
-      <w:r>
-        <w:t xml:space="preserve"> = </w:t>
-      </w:r>
-      <w:proofErr w:type="spellStart"/>
-      <w:r>
-        <w:t>Int</w:t>
-      </w:r>
-      <w:proofErr w:type="spellEnd"/>
-      <w:r>
-        <w:t>[#</w:t>
-      </w:r>
-      <w:proofErr w:type="spellStart"/>
-      <w:r>
-        <w:t>MatchesRequired</w:t>
-      </w:r>
-      <w:proofErr w:type="spellEnd"/>
-      <w:r>
-        <w:t>]</w:t>
-      </w:r>
-      <w:r>
-        <w:t>;</w:t>
-      </w:r>
-    </w:p>
-    <w:p>
-      <w:r>
-        <w:tab/>
-      </w:r>
-      <w:proofErr w:type="gramStart"/>
-      <w:r>
-        <w:t>while(</w:t>
-      </w:r>
-      <w:proofErr w:type="spellStart"/>
-      <w:proofErr w:type="gramEnd"/>
-      <w:r>
-        <w:t>caseLocation</w:t>
-      </w:r>
-      <w:proofErr w:type="spellEnd"/>
-      <w:r>
-        <w:t>&lt;</w:t>
-      </w:r>
-      <w:proofErr w:type="spellStart"/>
-      <w:r>
-        <w:t>testCasesFullList.length</w:t>
-      </w:r>
-      <w:proofErr w:type="spellEnd"/>
-      <w:r>
-        <w:t xml:space="preserve"> &amp;&amp; </w:t>
-      </w:r>
-      <w:proofErr w:type="spellStart"/>
-      <w:r>
-        <w:t>G</w:t>
-      </w:r>
-      <w:r>
-        <w:t>etCount</w:t>
-      </w:r>
-      <w:proofErr w:type="spellEnd"/>
-      <w:r>
-        <w:t>(</w:t>
-      </w:r>
-      <w:proofErr w:type="spellStart"/>
-      <w:r>
-        <w:t>matchL</w:t>
-      </w:r>
-      <w:r>
-        <w:t>ocations</w:t>
-      </w:r>
-      <w:r>
-        <w:t>Array</w:t>
-      </w:r>
-      <w:proofErr w:type="spellEnd"/>
-      <w:r>
-        <w:t>) &lt; #</w:t>
-      </w:r>
-      <w:proofErr w:type="spellStart"/>
-      <w:r>
-        <w:t>MatchesRequired</w:t>
-      </w:r>
-      <w:proofErr w:type="spellEnd"/>
-      <w:r>
-        <w:t>)</w:t>
-      </w:r>
-    </w:p>
-    <w:p>
-      <w:pPr>
-        <w:ind w:left="1440"/>
-      </w:pPr>
-      <w:proofErr w:type="gramStart"/>
-      <w:r>
-        <w:t>if(</w:t>
-      </w:r>
-      <w:proofErr w:type="gramEnd"/>
-      <w:r>
-        <w:t>testCasesFullList.get(caseLocation).getValue(matchesNeededList.length) == “ “)</w:t>
-      </w:r>
-    </w:p>
-    <w:p>
-      <w:pPr>
-        <w:ind w:left="2160"/>
-      </w:pPr>
-      <w:r>
-        <w:t>if(</w:t>
-      </w:r>
-      <w:proofErr w:type="spellStart"/>
-      <w:r>
-        <w:t>matchesNeeded</w:t>
-      </w:r>
-      <w:r>
-        <w:t>List</w:t>
-      </w:r>
-      <w:proofErr w:type="spellEnd"/>
-      <w:r>
-        <w:t>[matchesNeededList.length-1</w:t>
-      </w:r>
-      <w:r>
-        <w:t xml:space="preserve">].get(0) == </w:t>
-      </w:r>
-      <w:proofErr w:type="spellStart"/>
-      <w:r>
-        <w:t>tes</w:t>
-      </w:r>
-      <w:r>
-        <w:t>tC</w:t>
-      </w:r>
-      <w:r>
-        <w:t>ases</w:t>
-      </w:r>
-      <w:r>
-        <w:t>FullList</w:t>
-      </w:r>
-      <w:proofErr w:type="spellEnd"/>
-      <w:r>
-        <w:t>(</w:t>
-      </w:r>
-      <w:proofErr w:type="spellStart"/>
-      <w:r>
-        <w:t>caseLocation</w:t>
-      </w:r>
-      <w:proofErr w:type="spellEnd"/>
-      <w:r>
-        <w:t>).get(matchesNeededList.length-1</w:t>
-      </w:r>
-      <w:r>
-        <w:t xml:space="preserve">) || “ “ == </w:t>
-      </w:r>
-      <w:proofErr w:type="spellStart"/>
-      <w:r>
-        <w:t>testCasesFullList</w:t>
-      </w:r>
-      <w:proofErr w:type="spellEnd"/>
-      <w:r>
-        <w:t>(</w:t>
-      </w:r>
-      <w:proofErr w:type="spellStart"/>
-      <w:r>
-        <w:t>caseLocation</w:t>
-      </w:r>
-      <w:proofErr w:type="spellEnd"/>
-      <w:r>
-        <w:t>).get(matchesNeededList.length-1))</w:t>
-      </w:r>
-    </w:p>
-    <w:p>
-      <w:pPr>
-        <w:ind w:left="2160"/>
-      </w:pPr>
-      <w:r>
-        <w:lastRenderedPageBreak/>
-        <w:tab/>
-      </w:r>
-      <w:proofErr w:type="gramStart"/>
-      <w:r>
-        <w:t>for(</w:t>
-      </w:r>
-      <w:proofErr w:type="spellStart"/>
-      <w:proofErr w:type="gramEnd"/>
-      <w:r>
-        <w:t>int</w:t>
-      </w:r>
-      <w:proofErr w:type="spellEnd"/>
-      <w:r>
-        <w:t xml:space="preserve"> x = </w:t>
-      </w:r>
-      <w:proofErr w:type="spellStart"/>
-      <w:r>
-        <w:t>matchesNeededList.length</w:t>
-      </w:r>
-      <w:proofErr w:type="spellEnd"/>
-      <w:r>
-        <w:t xml:space="preserve"> – 2; x &gt;= 0; x--)</w:t>
-      </w:r>
-    </w:p>
-    <w:p>
-      <w:pPr>
-        <w:ind w:left="3600"/>
-      </w:pPr>
-      <w:proofErr w:type="gramStart"/>
-      <w:r>
-        <w:t>if(</w:t>
-      </w:r>
-      <w:proofErr w:type="gramEnd"/>
-      <w:r>
-        <w:t>matchesNeeded</w:t>
-      </w:r>
-      <w:r>
-        <w:t>List[x].contains(testCasesFullList</w:t>
-      </w:r>
-      <w:r>
-        <w:t>(</w:t>
-      </w:r>
-      <w:r>
-        <w:t>caseLocation</w:t>
-      </w:r>
-      <w:r>
-        <w:t>).get(</w:t>
-      </w:r>
-      <w:r>
-        <w:t>x</w:t>
-      </w:r>
-      <w:r>
-        <w:t>)</w:t>
-      </w:r>
-      <w:r>
-        <w:t>)</w:t>
-      </w:r>
-      <w:r>
-        <w:t xml:space="preserve"> || </w:t>
-      </w:r>
-      <w:proofErr w:type="spellStart"/>
-      <w:r>
-        <w:t>test</w:t>
-      </w:r>
-      <w:r>
-        <w:t>CasesFullList</w:t>
-      </w:r>
-      <w:proofErr w:type="spellEnd"/>
-      <w:r>
-        <w:t>(</w:t>
-      </w:r>
-      <w:proofErr w:type="spellStart"/>
-      <w:r>
-        <w:t>caseLocation</w:t>
-      </w:r>
-      <w:proofErr w:type="spellEnd"/>
-      <w:r>
-        <w:t>)</w:t>
-      </w:r>
-      <w:r>
-        <w:t>.get(</w:t>
-      </w:r>
-      <w:r>
-        <w:t>x</w:t>
-      </w:r>
-      <w:r>
-        <w:t>) == “ “)</w:t>
-      </w:r>
-    </w:p>
-    <w:p>
-      <w:pPr>
-        <w:ind w:left="3600"/>
-      </w:pPr>
-      <w:r>
-        <w:tab/>
-      </w:r>
-      <w:proofErr w:type="spellStart"/>
-      <w:proofErr w:type="gramStart"/>
-      <w:r>
-        <w:t>matchLocationsArray</w:t>
-      </w:r>
-      <w:proofErr w:type="spellEnd"/>
-      <w:r>
-        <w:t>[</w:t>
-      </w:r>
-      <w:proofErr w:type="gramEnd"/>
-      <w:r>
-        <w:t>x] = matchesNeededList[x].getLocation(testCasesFullList(caseLocation).get(x));</w:t>
-      </w:r>
-    </w:p>
-    <w:p>
-      <w:pPr>
-        <w:ind w:left="3600"/>
-      </w:pPr>
-      <w:proofErr w:type="gramStart"/>
-      <w:r>
-        <w:t>else</w:t>
-      </w:r>
-      <w:proofErr w:type="gramEnd"/>
-    </w:p>
-    <w:p>
-      <w:pPr>
-        <w:ind w:left="3600"/>
-      </w:pPr>
-      <w:r>
-        <w:tab/>
-      </w:r>
-      <w:proofErr w:type="spellStart"/>
-      <w:proofErr w:type="gramStart"/>
-      <w:r>
-        <w:t>matchLocationsArray</w:t>
-      </w:r>
-      <w:proofErr w:type="spellEnd"/>
-      <w:r>
-        <w:t>[</w:t>
-      </w:r>
-      <w:proofErr w:type="gramEnd"/>
-      <w:r>
-        <w:t>x] = null;</w:t>
-      </w:r>
-    </w:p>
-    <w:p>
-      <w:r>
-        <w:tab/>
-      </w:r>
-      <w:proofErr w:type="gramStart"/>
-      <w:r>
-        <w:t>return</w:t>
-      </w:r>
-      <w:proofErr w:type="gramEnd"/>
-      <w:r>
-        <w:t xml:space="preserve"> (!</w:t>
-      </w:r>
-      <w:proofErr w:type="spellStart"/>
-      <w:r>
-        <w:t>GetCount</w:t>
-      </w:r>
-      <w:proofErr w:type="spellEnd"/>
-      <w:r>
-        <w:t>(</w:t>
-      </w:r>
-      <w:proofErr w:type="spellStart"/>
-      <w:r>
-        <w:t>matchL</w:t>
-      </w:r>
-      <w:r>
-        <w:t>ocations</w:t>
-      </w:r>
-      <w:r>
-        <w:t>Array</w:t>
-      </w:r>
-      <w:proofErr w:type="spellEnd"/>
-      <w:r>
-        <w:t>)&lt;#</w:t>
-      </w:r>
-      <w:proofErr w:type="spellStart"/>
-      <w:r>
-        <w:t>MatchesRequired</w:t>
-      </w:r>
-      <w:proofErr w:type="spellEnd"/>
-      <w:r>
-        <w:t>)</w:t>
-      </w:r>
-    </w:p>
-    <w:p>
-      <w:pPr>
-        <w:pStyle w:val="Subtitle"/>
-      </w:pPr>
-      <w:proofErr w:type="spellStart"/>
-      <w:proofErr w:type="gramStart"/>
-      <w:r>
-        <w:rPr>
-          <w:highlight w:val="cyan"/>
-        </w:rPr>
-        <w:t>int</w:t>
-      </w:r>
-      <w:proofErr w:type="spellEnd"/>
-      <w:proofErr w:type="gramEnd"/>
-      <w:r>
-        <w:rPr>
-          <w:highlight w:val="cyan"/>
-        </w:rPr>
-        <w:t xml:space="preserve"> </w:t>
-      </w:r>
-      <w:proofErr w:type="spellStart"/>
-      <w:r>
-        <w:rPr>
-          <w:highlight w:val="cyan"/>
-        </w:rPr>
-        <w:t>GetCount</w:t>
-      </w:r>
-      <w:proofErr w:type="spellEnd"/>
-      <w:r>
-        <w:rPr>
-          <w:highlight w:val="cyan"/>
-        </w:rPr>
-        <w:t>(</w:t>
-      </w:r>
-      <w:proofErr w:type="spellStart"/>
-      <w:r>
-        <w:rPr>
-          <w:highlight w:val="cyan"/>
-        </w:rPr>
-        <w:t>matchL</w:t>
-      </w:r>
-      <w:r>
-        <w:rPr>
-          <w:highlight w:val="cyan"/>
-        </w:rPr>
-        <w:t>ocations</w:t>
-      </w:r>
-      <w:r>
-        <w:rPr>
-          <w:highlight w:val="cyan"/>
-        </w:rPr>
-        <w:t>Array</w:t>
-      </w:r>
-      <w:proofErr w:type="spellEnd"/>
-      <w:r>
-        <w:rPr>
-          <w:highlight w:val="cyan"/>
-        </w:rPr>
+      <w:r>
         <w:t>)</w:t>
       </w:r>
     </w:p>
@@ -3652,16 +3913,12 @@
       <w:proofErr w:type="spellStart"/>
       <w:proofErr w:type="gramStart"/>
       <w:r>
-        <w:rPr>
-          <w:highlight w:val="cyan"/>
-        </w:rPr>
         <w:t>MakeEasier</w:t>
       </w:r>
       <w:proofErr w:type="spellEnd"/>
       <w:r>
         <w:rPr>
           <w:color w:val="000000" w:themeColor="text1"/>
-          <w:highlight w:val="cyan"/>
         </w:rPr>
         <w:t>(</w:t>
       </w:r>
@@ -3669,7 +3926,6 @@
       <w:r>
         <w:rPr>
           <w:color w:val="000000" w:themeColor="text1"/>
-          <w:highlight w:val="cyan"/>
         </w:rPr>
         <w:t>#</w:t>
       </w:r>
@@ -3677,7 +3933,6 @@
       <w:r>
         <w:rPr>
           <w:color w:val="000000" w:themeColor="text1"/>
-          <w:highlight w:val="cyan"/>
         </w:rPr>
         <w:t>MatchesRequired</w:t>
       </w:r>
@@ -3685,7 +3940,6 @@
       <w:r>
         <w:rPr>
           <w:color w:val="000000" w:themeColor="text1"/>
-          <w:highlight w:val="cyan"/>
         </w:rPr>
         <w:t xml:space="preserve">, </w:t>
       </w:r>
@@ -3693,7 +3947,6 @@
       <w:r>
         <w:rPr>
           <w:color w:val="000000" w:themeColor="text1"/>
-          <w:highlight w:val="cyan"/>
         </w:rPr>
         <w:t>testCasesFullList</w:t>
       </w:r>
@@ -3701,7 +3954,6 @@
       <w:r>
         <w:rPr>
           <w:color w:val="000000" w:themeColor="text1"/>
-          <w:highlight w:val="cyan"/>
         </w:rPr>
         <w:t xml:space="preserve">, </w:t>
       </w:r>
@@ -3709,15 +3961,11 @@
       <w:r>
         <w:rPr>
           <w:color w:val="000000" w:themeColor="text1"/>
-          <w:highlight w:val="cyan"/>
         </w:rPr>
         <w:t>maxMatchesRequired</w:t>
       </w:r>
       <w:proofErr w:type="spellEnd"/>
       <w:r>
-        <w:rPr>
-          <w:highlight w:val="cyan"/>
-        </w:rPr>
         <w:t>)</w:t>
       </w:r>
     </w:p>
@@ -3776,6 +4024,7 @@
     </w:p>
     <w:p>
       <w:r>
+        <w:lastRenderedPageBreak/>
         <w:tab/>
       </w:r>
       <w:r>
@@ -3848,7 +4097,6 @@
       <w:proofErr w:type="spellStart"/>
       <w:proofErr w:type="gramStart"/>
       <w:r>
-        <w:lastRenderedPageBreak/>
         <w:t>CleanMatchesNeeded</w:t>
       </w:r>
       <w:proofErr w:type="spellEnd"/>
@@ -4190,6 +4438,8 @@
           <w:highlight w:val="cyan"/>
         </w:rPr>
       </w:pPr>
+      <w:bookmarkStart w:id="0" w:name="_GoBack"/>
+      <w:bookmarkEnd w:id="0"/>
     </w:p>
     <w:p>
       <w:pPr>
@@ -4198,19 +4448,57 @@
       <w:proofErr w:type="spellStart"/>
       <w:proofErr w:type="gramStart"/>
       <w:r>
-        <w:rPr>
-          <w:highlight w:val="cyan"/>
-        </w:rPr>
         <w:t>addRowToTestCases</w:t>
       </w:r>
       <w:proofErr w:type="spellEnd"/>
       <w:r>
-        <w:rPr>
-          <w:highlight w:val="cyan"/>
-        </w:rPr>
-        <w:t>()</w:t>
-      </w:r>
-      <w:proofErr w:type="gramEnd"/>
+        <w:t>(</w:t>
+      </w:r>
+      <w:proofErr w:type="spellStart"/>
+      <w:proofErr w:type="gramEnd"/>
+      <w:r>
+        <w:t>testCasesFullList</w:t>
+      </w:r>
+      <w:proofErr w:type="spellEnd"/>
+      <w:r>
+        <w:t xml:space="preserve">, </w:t>
+      </w:r>
+      <w:proofErr w:type="spellStart"/>
+      <w:r>
+        <w:t>cttVariableObjectsArray</w:t>
+      </w:r>
+      <w:proofErr w:type="spellEnd"/>
+      <w:r>
+        <w:t>)</w:t>
+      </w:r>
+    </w:p>
+    <w:p>
+      <w:pPr>
+        <w:ind w:left="720"/>
+      </w:pPr>
+      <w:proofErr w:type="gramStart"/>
+      <w:r>
+        <w:t>testCasesFullList.add(</w:t>
+      </w:r>
+      <w:proofErr w:type="gramEnd"/>
+      <w:r>
+        <w:rPr>
+          <w:color w:val="ED7D31" w:themeColor="accent2"/>
+        </w:rPr>
+        <w:t>TestCaseObject(</w:t>
+      </w:r>
+      <w:r>
+        <w:t>cttVariableObjectsArray.length)</w:t>
+      </w:r>
+      <w:r>
+        <w:rPr>
+          <w:color w:val="ED7D31" w:themeColor="accent2"/>
+        </w:rPr>
+        <w:t>)</w:t>
+      </w:r>
+      <w:r>
+        <w:t>:</w:t>
+      </w:r>
     </w:p>
     <w:p>
       <w:pPr>
@@ -4252,6 +4540,7 @@
         <w:ind w:left="720"/>
       </w:pPr>
       <w:r>
+        <w:lastRenderedPageBreak/>
         <w:t xml:space="preserve">Split </w:t>
       </w:r>
       <w:r>
@@ -4337,7 +4626,6 @@
       <w:proofErr w:type="spellStart"/>
       <w:proofErr w:type="gramStart"/>
       <w:r>
-        <w:lastRenderedPageBreak/>
         <w:t>GetName</w:t>
       </w:r>
       <w:proofErr w:type="spellEnd"/>
@@ -4625,6 +4913,7 @@
       </w:pPr>
       <w:proofErr w:type="gramStart"/>
       <w:r>
+        <w:lastRenderedPageBreak/>
         <w:t>Add(</w:t>
       </w:r>
       <w:proofErr w:type="gramEnd"/>
@@ -4691,7 +4980,6 @@
         <w:pStyle w:val="Subtitle"/>
       </w:pPr>
       <w:r>
-        <w:lastRenderedPageBreak/>
         <w:t xml:space="preserve">Boolean </w:t>
       </w:r>
       <w:proofErr w:type="gramStart"/>
@@ -5823,7 +6111,7 @@
 </file>
 
 <file path=customXml/itemProps1.xml><?xml version="1.0" encoding="utf-8"?>
-<ds:datastoreItem xmlns:ds="http://schemas.openxmlformats.org/officeDocument/2006/customXml" ds:itemID="{28B2F36C-48AF-478E-8EEE-6BDCCE73440D}">
+<ds:datastoreItem xmlns:ds="http://schemas.openxmlformats.org/officeDocument/2006/customXml" ds:itemID="{87770E04-8840-410E-A4C3-E91E1DDEA31A}">
   <ds:schemaRefs>
     <ds:schemaRef ds:uri="http://schemas.openxmlformats.org/officeDocument/2006/bibliography"/>
   </ds:schemaRefs>

</xml_diff>